<commit_message>
changed the color of text
</commit_message>
<xml_diff>
--- a/Swapnil_Gavit_Resume.docx
+++ b/Swapnil_Gavit_Resume.docx
@@ -18,7 +18,7 @@
           <w:rFonts w:asciiTheme="minorHAnsi" w:hAnsiTheme="minorHAnsi" w:cstheme="minorHAnsi"/>
           <w:b/>
           <w:bCs/>
-          <w:color w:val="595959" w:themeColor="text1" w:themeTint="A6"/>
+          <w:color w:val="525252" w:themeColor="accent3" w:themeShade="80"/>
           <w:sz w:val="26"/>
           <w:szCs w:val="26"/>
         </w:rPr>
@@ -28,7 +28,7 @@
           <w:rFonts w:asciiTheme="minorHAnsi" w:hAnsiTheme="minorHAnsi" w:cstheme="minorHAnsi"/>
           <w:b/>
           <w:bCs/>
-          <w:color w:val="595959" w:themeColor="text1" w:themeTint="A6"/>
+          <w:color w:val="525252" w:themeColor="accent3" w:themeShade="80"/>
           <w:sz w:val="26"/>
           <w:szCs w:val="26"/>
         </w:rPr>
@@ -39,7 +39,7 @@
           <w:rFonts w:asciiTheme="minorHAnsi" w:hAnsiTheme="minorHAnsi" w:cstheme="minorHAnsi"/>
           <w:b/>
           <w:bCs/>
-          <w:color w:val="595959" w:themeColor="text1" w:themeTint="A6"/>
+          <w:color w:val="525252" w:themeColor="accent3" w:themeShade="80"/>
           <w:sz w:val="26"/>
           <w:szCs w:val="26"/>
         </w:rPr>
@@ -122,7 +122,7 @@
                               </w:numPr>
                               <w:rPr>
                                 <w:rFonts w:asciiTheme="minorHAnsi" w:hAnsiTheme="minorHAnsi" w:cstheme="minorHAnsi"/>
-                                <w:color w:val="595959" w:themeColor="text1" w:themeTint="A6"/>
+                                <w:color w:val="262626" w:themeColor="text1" w:themeTint="D9"/>
                                 <w:sz w:val="24"/>
                                 <w:szCs w:val="24"/>
                               </w:rPr>
@@ -130,7 +130,7 @@
                             <w:r>
                               <w:rPr>
                                 <w:rFonts w:asciiTheme="minorHAnsi" w:hAnsiTheme="minorHAnsi" w:cstheme="minorHAnsi"/>
-                                <w:color w:val="595959" w:themeColor="text1" w:themeTint="A6"/>
+                                <w:color w:val="262626" w:themeColor="text1" w:themeTint="D9"/>
                                 <w:sz w:val="24"/>
                                 <w:szCs w:val="24"/>
                                 <w:shd w:val="clear" w:color="auto" w:fill="FFFFFF"/>
@@ -140,7 +140,7 @@
                             <w:r>
                               <w:rPr>
                                 <w:rFonts w:asciiTheme="minorHAnsi" w:hAnsiTheme="minorHAnsi" w:cstheme="minorHAnsi"/>
-                                <w:color w:val="595959" w:themeColor="text1" w:themeTint="A6"/>
+                                <w:color w:val="262626" w:themeColor="text1" w:themeTint="D9"/>
                                 <w:sz w:val="24"/>
                                 <w:szCs w:val="24"/>
                                 <w:shd w:val="clear" w:color="auto" w:fill="FFFFFF"/>
@@ -150,7 +150,7 @@
                             <w:r>
                               <w:rPr>
                                 <w:rFonts w:asciiTheme="minorHAnsi" w:hAnsiTheme="minorHAnsi" w:cstheme="minorHAnsi"/>
-                                <w:color w:val="595959" w:themeColor="text1" w:themeTint="A6"/>
+                                <w:color w:val="262626" w:themeColor="text1" w:themeTint="D9"/>
                                 <w:sz w:val="24"/>
                                 <w:szCs w:val="24"/>
                                 <w:shd w:val="clear" w:color="auto" w:fill="FFFFFF"/>
@@ -169,7 +169,7 @@
                               <w:ind w:right="0"/>
                               <w:rPr>
                                 <w:rFonts w:asciiTheme="minorHAnsi" w:hAnsiTheme="minorHAnsi" w:cstheme="minorHAnsi"/>
-                                <w:color w:val="595959" w:themeColor="text1" w:themeTint="A6"/>
+                                <w:color w:val="262626" w:themeColor="text1" w:themeTint="D9"/>
                                 <w:sz w:val="24"/>
                                 <w:szCs w:val="24"/>
                               </w:rPr>
@@ -177,7 +177,7 @@
                             <w:r>
                               <w:rPr>
                                 <w:rFonts w:asciiTheme="minorHAnsi" w:hAnsiTheme="minorHAnsi" w:cstheme="minorHAnsi"/>
-                                <w:color w:val="595959" w:themeColor="text1" w:themeTint="A6"/>
+                                <w:color w:val="262626" w:themeColor="text1" w:themeTint="D9"/>
                                 <w:sz w:val="24"/>
                                 <w:szCs w:val="24"/>
                               </w:rPr>
@@ -193,7 +193,7 @@
                               </w:numPr>
                               <w:rPr>
                                 <w:rFonts w:asciiTheme="minorHAnsi" w:hAnsiTheme="minorHAnsi" w:cstheme="minorHAnsi"/>
-                                <w:color w:val="595959" w:themeColor="text1" w:themeTint="A6"/>
+                                <w:color w:val="262626" w:themeColor="text1" w:themeTint="D9"/>
                                 <w:sz w:val="24"/>
                                 <w:szCs w:val="24"/>
                               </w:rPr>
@@ -201,7 +201,7 @@
                             <w:r>
                               <w:rPr>
                                 <w:rFonts w:asciiTheme="minorHAnsi" w:hAnsiTheme="minorHAnsi" w:cstheme="minorHAnsi"/>
-                                <w:color w:val="595959" w:themeColor="text1" w:themeTint="A6"/>
+                                <w:color w:val="262626" w:themeColor="text1" w:themeTint="D9"/>
                                 <w:sz w:val="24"/>
                                 <w:szCs w:val="24"/>
                               </w:rPr>
@@ -219,7 +219,7 @@
                               <w:ind w:right="0"/>
                               <w:rPr>
                                 <w:rFonts w:asciiTheme="minorHAnsi" w:hAnsiTheme="minorHAnsi" w:cstheme="minorHAnsi"/>
-                                <w:color w:val="595959" w:themeColor="text1" w:themeTint="A6"/>
+                                <w:color w:val="262626" w:themeColor="text1" w:themeTint="D9"/>
                                 <w:sz w:val="24"/>
                                 <w:szCs w:val="24"/>
                               </w:rPr>
@@ -227,7 +227,7 @@
                             <w:r>
                               <w:rPr>
                                 <w:rFonts w:asciiTheme="minorHAnsi" w:hAnsiTheme="minorHAnsi" w:cstheme="minorHAnsi"/>
-                                <w:color w:val="595959" w:themeColor="text1" w:themeTint="A6"/>
+                                <w:color w:val="262626" w:themeColor="text1" w:themeTint="D9"/>
                                 <w:sz w:val="24"/>
                                 <w:szCs w:val="24"/>
                               </w:rPr>
@@ -236,7 +236,7 @@
                             <w:r>
                               <w:rPr>
                                 <w:rFonts w:asciiTheme="minorHAnsi" w:hAnsiTheme="minorHAnsi" w:cstheme="minorHAnsi"/>
-                                <w:color w:val="595959" w:themeColor="text1" w:themeTint="A6"/>
+                                <w:color w:val="262626" w:themeColor="text1" w:themeTint="D9"/>
                                 <w:sz w:val="24"/>
                                 <w:szCs w:val="24"/>
                               </w:rPr>
@@ -278,7 +278,7 @@
                         </w:numPr>
                         <w:rPr>
                           <w:rFonts w:asciiTheme="minorHAnsi" w:hAnsiTheme="minorHAnsi" w:cstheme="minorHAnsi"/>
-                          <w:color w:val="595959" w:themeColor="text1" w:themeTint="A6"/>
+                          <w:color w:val="262626" w:themeColor="text1" w:themeTint="D9"/>
                           <w:sz w:val="24"/>
                           <w:szCs w:val="24"/>
                         </w:rPr>
@@ -286,7 +286,7 @@
                       <w:r>
                         <w:rPr>
                           <w:rFonts w:asciiTheme="minorHAnsi" w:hAnsiTheme="minorHAnsi" w:cstheme="minorHAnsi"/>
-                          <w:color w:val="595959" w:themeColor="text1" w:themeTint="A6"/>
+                          <w:color w:val="262626" w:themeColor="text1" w:themeTint="D9"/>
                           <w:sz w:val="24"/>
                           <w:szCs w:val="24"/>
                           <w:shd w:val="clear" w:color="auto" w:fill="FFFFFF"/>
@@ -296,7 +296,7 @@
                       <w:r>
                         <w:rPr>
                           <w:rFonts w:asciiTheme="minorHAnsi" w:hAnsiTheme="minorHAnsi" w:cstheme="minorHAnsi"/>
-                          <w:color w:val="595959" w:themeColor="text1" w:themeTint="A6"/>
+                          <w:color w:val="262626" w:themeColor="text1" w:themeTint="D9"/>
                           <w:sz w:val="24"/>
                           <w:szCs w:val="24"/>
                           <w:shd w:val="clear" w:color="auto" w:fill="FFFFFF"/>
@@ -306,7 +306,7 @@
                       <w:r>
                         <w:rPr>
                           <w:rFonts w:asciiTheme="minorHAnsi" w:hAnsiTheme="minorHAnsi" w:cstheme="minorHAnsi"/>
-                          <w:color w:val="595959" w:themeColor="text1" w:themeTint="A6"/>
+                          <w:color w:val="262626" w:themeColor="text1" w:themeTint="D9"/>
                           <w:sz w:val="24"/>
                           <w:szCs w:val="24"/>
                           <w:shd w:val="clear" w:color="auto" w:fill="FFFFFF"/>
@@ -325,7 +325,7 @@
                         <w:ind w:right="0"/>
                         <w:rPr>
                           <w:rFonts w:asciiTheme="minorHAnsi" w:hAnsiTheme="minorHAnsi" w:cstheme="minorHAnsi"/>
-                          <w:color w:val="595959" w:themeColor="text1" w:themeTint="A6"/>
+                          <w:color w:val="262626" w:themeColor="text1" w:themeTint="D9"/>
                           <w:sz w:val="24"/>
                           <w:szCs w:val="24"/>
                         </w:rPr>
@@ -333,7 +333,7 @@
                       <w:r>
                         <w:rPr>
                           <w:rFonts w:asciiTheme="minorHAnsi" w:hAnsiTheme="minorHAnsi" w:cstheme="minorHAnsi"/>
-                          <w:color w:val="595959" w:themeColor="text1" w:themeTint="A6"/>
+                          <w:color w:val="262626" w:themeColor="text1" w:themeTint="D9"/>
                           <w:sz w:val="24"/>
                           <w:szCs w:val="24"/>
                         </w:rPr>
@@ -349,7 +349,7 @@
                         </w:numPr>
                         <w:rPr>
                           <w:rFonts w:asciiTheme="minorHAnsi" w:hAnsiTheme="minorHAnsi" w:cstheme="minorHAnsi"/>
-                          <w:color w:val="595959" w:themeColor="text1" w:themeTint="A6"/>
+                          <w:color w:val="262626" w:themeColor="text1" w:themeTint="D9"/>
                           <w:sz w:val="24"/>
                           <w:szCs w:val="24"/>
                         </w:rPr>
@@ -357,7 +357,7 @@
                       <w:r>
                         <w:rPr>
                           <w:rFonts w:asciiTheme="minorHAnsi" w:hAnsiTheme="minorHAnsi" w:cstheme="minorHAnsi"/>
-                          <w:color w:val="595959" w:themeColor="text1" w:themeTint="A6"/>
+                          <w:color w:val="262626" w:themeColor="text1" w:themeTint="D9"/>
                           <w:sz w:val="24"/>
                           <w:szCs w:val="24"/>
                         </w:rPr>
@@ -375,7 +375,7 @@
                         <w:ind w:right="0"/>
                         <w:rPr>
                           <w:rFonts w:asciiTheme="minorHAnsi" w:hAnsiTheme="minorHAnsi" w:cstheme="minorHAnsi"/>
-                          <w:color w:val="595959" w:themeColor="text1" w:themeTint="A6"/>
+                          <w:color w:val="262626" w:themeColor="text1" w:themeTint="D9"/>
                           <w:sz w:val="24"/>
                           <w:szCs w:val="24"/>
                         </w:rPr>
@@ -383,7 +383,7 @@
                       <w:r>
                         <w:rPr>
                           <w:rFonts w:asciiTheme="minorHAnsi" w:hAnsiTheme="minorHAnsi" w:cstheme="minorHAnsi"/>
-                          <w:color w:val="595959" w:themeColor="text1" w:themeTint="A6"/>
+                          <w:color w:val="262626" w:themeColor="text1" w:themeTint="D9"/>
                           <w:sz w:val="24"/>
                           <w:szCs w:val="24"/>
                         </w:rPr>
@@ -392,7 +392,7 @@
                       <w:r>
                         <w:rPr>
                           <w:rFonts w:asciiTheme="minorHAnsi" w:hAnsiTheme="minorHAnsi" w:cstheme="minorHAnsi"/>
-                          <w:color w:val="595959" w:themeColor="text1" w:themeTint="A6"/>
+                          <w:color w:val="262626" w:themeColor="text1" w:themeTint="D9"/>
                           <w:sz w:val="24"/>
                           <w:szCs w:val="24"/>
                         </w:rPr>
@@ -476,7 +476,7 @@
                               <w:jc w:val="both"/>
                               <w:rPr>
                                 <w:rFonts w:asciiTheme="majorHAnsi" w:hAnsiTheme="majorHAnsi" w:cstheme="majorHAnsi"/>
-                                <w:color w:val="595959" w:themeColor="text1" w:themeTint="A6"/>
+                                <w:color w:val="262626" w:themeColor="text1" w:themeTint="D9"/>
                                 <w:sz w:val="24"/>
                                 <w:szCs w:val="22"/>
                               </w:rPr>
@@ -484,12 +484,14 @@
                             <w:r>
                               <w:rPr>
                                 <w:rFonts w:asciiTheme="majorHAnsi" w:hAnsiTheme="majorHAnsi" w:cstheme="majorHAnsi"/>
-                                <w:color w:val="595959" w:themeColor="text1" w:themeTint="A6"/>
+                                <w:color w:val="262626" w:themeColor="text1" w:themeTint="D9"/>
                                 <w:sz w:val="24"/>
                                 <w:szCs w:val="22"/>
                               </w:rPr>
                               <w:t>C, C++, Java, Python</w:t>
                             </w:r>
+                            <w:bookmarkStart w:id="0" w:name="_GoBack"/>
+                            <w:bookmarkEnd w:id="0"/>
                           </w:p>
                           <w:p>
                             <w:pPr>
@@ -501,7 +503,7 @@
                               <w:jc w:val="both"/>
                               <w:rPr>
                                 <w:rFonts w:asciiTheme="majorHAnsi" w:hAnsiTheme="majorHAnsi" w:cstheme="majorHAnsi"/>
-                                <w:color w:val="595959" w:themeColor="text1" w:themeTint="A6"/>
+                                <w:color w:val="262626" w:themeColor="text1" w:themeTint="D9"/>
                                 <w:sz w:val="24"/>
                                 <w:szCs w:val="22"/>
                               </w:rPr>
@@ -509,7 +511,7 @@
                             <w:r>
                               <w:rPr>
                                 <w:rFonts w:asciiTheme="majorHAnsi" w:hAnsiTheme="majorHAnsi" w:cstheme="majorHAnsi"/>
-                                <w:color w:val="595959" w:themeColor="text1" w:themeTint="A6"/>
+                                <w:color w:val="262626" w:themeColor="text1" w:themeTint="D9"/>
                                 <w:sz w:val="24"/>
                                 <w:szCs w:val="22"/>
                               </w:rPr>
@@ -518,7 +520,7 @@
                             <w:r>
                               <w:rPr>
                                 <w:rFonts w:asciiTheme="majorHAnsi" w:hAnsiTheme="majorHAnsi" w:cstheme="majorHAnsi"/>
-                                <w:color w:val="595959" w:themeColor="text1" w:themeTint="A6"/>
+                                <w:color w:val="262626" w:themeColor="text1" w:themeTint="D9"/>
                                 <w:sz w:val="24"/>
                                 <w:szCs w:val="22"/>
                               </w:rPr>
@@ -527,7 +529,7 @@
                             <w:r>
                               <w:rPr>
                                 <w:rFonts w:asciiTheme="majorHAnsi" w:hAnsiTheme="majorHAnsi" w:cstheme="majorHAnsi"/>
-                                <w:color w:val="595959" w:themeColor="text1" w:themeTint="A6"/>
+                                <w:color w:val="262626" w:themeColor="text1" w:themeTint="D9"/>
                                 <w:sz w:val="24"/>
                                 <w:szCs w:val="22"/>
                               </w:rPr>
@@ -544,7 +546,7 @@
                               <w:jc w:val="both"/>
                               <w:rPr>
                                 <w:rFonts w:asciiTheme="majorHAnsi" w:hAnsiTheme="majorHAnsi" w:cstheme="majorHAnsi"/>
-                                <w:color w:val="595959" w:themeColor="text1" w:themeTint="A6"/>
+                                <w:color w:val="262626" w:themeColor="text1" w:themeTint="D9"/>
                                 <w:sz w:val="24"/>
                                 <w:szCs w:val="22"/>
                               </w:rPr>
@@ -552,7 +554,7 @@
                             <w:r>
                               <w:rPr>
                                 <w:rFonts w:asciiTheme="majorHAnsi" w:hAnsiTheme="majorHAnsi" w:cstheme="majorHAnsi"/>
-                                <w:color w:val="595959" w:themeColor="text1" w:themeTint="A6"/>
+                                <w:color w:val="262626" w:themeColor="text1" w:themeTint="D9"/>
                                 <w:sz w:val="24"/>
                                 <w:szCs w:val="22"/>
                               </w:rPr>
@@ -561,7 +563,7 @@
                             <w:r>
                               <w:rPr>
                                 <w:rFonts w:asciiTheme="majorHAnsi" w:hAnsiTheme="majorHAnsi" w:cstheme="majorHAnsi"/>
-                                <w:color w:val="595959" w:themeColor="text1" w:themeTint="A6"/>
+                                <w:color w:val="262626" w:themeColor="text1" w:themeTint="D9"/>
                                 <w:sz w:val="24"/>
                                 <w:szCs w:val="22"/>
                               </w:rPr>
@@ -570,7 +572,7 @@
                             <w:r>
                               <w:rPr>
                                 <w:rFonts w:asciiTheme="majorHAnsi" w:hAnsiTheme="majorHAnsi" w:cstheme="majorHAnsi"/>
-                                <w:color w:val="595959" w:themeColor="text1" w:themeTint="A6"/>
+                                <w:color w:val="262626" w:themeColor="text1" w:themeTint="D9"/>
                                 <w:sz w:val="24"/>
                                 <w:szCs w:val="22"/>
                               </w:rPr>
@@ -579,7 +581,7 @@
                             <w:r>
                               <w:rPr>
                                 <w:rFonts w:asciiTheme="majorHAnsi" w:hAnsiTheme="majorHAnsi" w:cstheme="majorHAnsi"/>
-                                <w:color w:val="595959" w:themeColor="text1" w:themeTint="A6"/>
+                                <w:color w:val="262626" w:themeColor="text1" w:themeTint="D9"/>
                                 <w:sz w:val="24"/>
                                 <w:szCs w:val="22"/>
                               </w:rPr>
@@ -588,7 +590,7 @@
                             <w:r>
                               <w:rPr>
                                 <w:rFonts w:asciiTheme="majorHAnsi" w:hAnsiTheme="majorHAnsi" w:cstheme="majorHAnsi"/>
-                                <w:color w:val="595959" w:themeColor="text1" w:themeTint="A6"/>
+                                <w:color w:val="262626" w:themeColor="text1" w:themeTint="D9"/>
                                 <w:sz w:val="24"/>
                                 <w:szCs w:val="22"/>
                               </w:rPr>
@@ -605,7 +607,7 @@
                               <w:jc w:val="both"/>
                               <w:rPr>
                                 <w:rFonts w:asciiTheme="majorHAnsi" w:hAnsiTheme="majorHAnsi" w:cstheme="majorHAnsi"/>
-                                <w:color w:val="595959" w:themeColor="text1" w:themeTint="A6"/>
+                                <w:color w:val="262626" w:themeColor="text1" w:themeTint="D9"/>
                                 <w:sz w:val="24"/>
                                 <w:szCs w:val="22"/>
                               </w:rPr>
@@ -613,7 +615,7 @@
                             <w:r>
                               <w:rPr>
                                 <w:rFonts w:asciiTheme="majorHAnsi" w:hAnsiTheme="majorHAnsi" w:cstheme="majorHAnsi"/>
-                                <w:color w:val="595959" w:themeColor="text1" w:themeTint="A6"/>
+                                <w:color w:val="262626" w:themeColor="text1" w:themeTint="D9"/>
                                 <w:sz w:val="24"/>
                                 <w:szCs w:val="22"/>
                               </w:rPr>
@@ -652,7 +654,7 @@
                         <w:jc w:val="both"/>
                         <w:rPr>
                           <w:rFonts w:asciiTheme="majorHAnsi" w:hAnsiTheme="majorHAnsi" w:cstheme="majorHAnsi"/>
-                          <w:color w:val="595959" w:themeColor="text1" w:themeTint="A6"/>
+                          <w:color w:val="262626" w:themeColor="text1" w:themeTint="D9"/>
                           <w:sz w:val="24"/>
                           <w:szCs w:val="22"/>
                         </w:rPr>
@@ -660,12 +662,14 @@
                       <w:r>
                         <w:rPr>
                           <w:rFonts w:asciiTheme="majorHAnsi" w:hAnsiTheme="majorHAnsi" w:cstheme="majorHAnsi"/>
-                          <w:color w:val="595959" w:themeColor="text1" w:themeTint="A6"/>
+                          <w:color w:val="262626" w:themeColor="text1" w:themeTint="D9"/>
                           <w:sz w:val="24"/>
                           <w:szCs w:val="22"/>
                         </w:rPr>
                         <w:t>C, C++, Java, Python</w:t>
                       </w:r>
+                      <w:bookmarkStart w:id="1" w:name="_GoBack"/>
+                      <w:bookmarkEnd w:id="1"/>
                     </w:p>
                     <w:p>
                       <w:pPr>
@@ -677,7 +681,7 @@
                         <w:jc w:val="both"/>
                         <w:rPr>
                           <w:rFonts w:asciiTheme="majorHAnsi" w:hAnsiTheme="majorHAnsi" w:cstheme="majorHAnsi"/>
-                          <w:color w:val="595959" w:themeColor="text1" w:themeTint="A6"/>
+                          <w:color w:val="262626" w:themeColor="text1" w:themeTint="D9"/>
                           <w:sz w:val="24"/>
                           <w:szCs w:val="22"/>
                         </w:rPr>
@@ -685,7 +689,7 @@
                       <w:r>
                         <w:rPr>
                           <w:rFonts w:asciiTheme="majorHAnsi" w:hAnsiTheme="majorHAnsi" w:cstheme="majorHAnsi"/>
-                          <w:color w:val="595959" w:themeColor="text1" w:themeTint="A6"/>
+                          <w:color w:val="262626" w:themeColor="text1" w:themeTint="D9"/>
                           <w:sz w:val="24"/>
                           <w:szCs w:val="22"/>
                         </w:rPr>
@@ -694,7 +698,7 @@
                       <w:r>
                         <w:rPr>
                           <w:rFonts w:asciiTheme="majorHAnsi" w:hAnsiTheme="majorHAnsi" w:cstheme="majorHAnsi"/>
-                          <w:color w:val="595959" w:themeColor="text1" w:themeTint="A6"/>
+                          <w:color w:val="262626" w:themeColor="text1" w:themeTint="D9"/>
                           <w:sz w:val="24"/>
                           <w:szCs w:val="22"/>
                         </w:rPr>
@@ -703,7 +707,7 @@
                       <w:r>
                         <w:rPr>
                           <w:rFonts w:asciiTheme="majorHAnsi" w:hAnsiTheme="majorHAnsi" w:cstheme="majorHAnsi"/>
-                          <w:color w:val="595959" w:themeColor="text1" w:themeTint="A6"/>
+                          <w:color w:val="262626" w:themeColor="text1" w:themeTint="D9"/>
                           <w:sz w:val="24"/>
                           <w:szCs w:val="22"/>
                         </w:rPr>
@@ -720,7 +724,7 @@
                         <w:jc w:val="both"/>
                         <w:rPr>
                           <w:rFonts w:asciiTheme="majorHAnsi" w:hAnsiTheme="majorHAnsi" w:cstheme="majorHAnsi"/>
-                          <w:color w:val="595959" w:themeColor="text1" w:themeTint="A6"/>
+                          <w:color w:val="262626" w:themeColor="text1" w:themeTint="D9"/>
                           <w:sz w:val="24"/>
                           <w:szCs w:val="22"/>
                         </w:rPr>
@@ -728,7 +732,7 @@
                       <w:r>
                         <w:rPr>
                           <w:rFonts w:asciiTheme="majorHAnsi" w:hAnsiTheme="majorHAnsi" w:cstheme="majorHAnsi"/>
-                          <w:color w:val="595959" w:themeColor="text1" w:themeTint="A6"/>
+                          <w:color w:val="262626" w:themeColor="text1" w:themeTint="D9"/>
                           <w:sz w:val="24"/>
                           <w:szCs w:val="22"/>
                         </w:rPr>
@@ -737,7 +741,7 @@
                       <w:r>
                         <w:rPr>
                           <w:rFonts w:asciiTheme="majorHAnsi" w:hAnsiTheme="majorHAnsi" w:cstheme="majorHAnsi"/>
-                          <w:color w:val="595959" w:themeColor="text1" w:themeTint="A6"/>
+                          <w:color w:val="262626" w:themeColor="text1" w:themeTint="D9"/>
                           <w:sz w:val="24"/>
                           <w:szCs w:val="22"/>
                         </w:rPr>
@@ -746,7 +750,7 @@
                       <w:r>
                         <w:rPr>
                           <w:rFonts w:asciiTheme="majorHAnsi" w:hAnsiTheme="majorHAnsi" w:cstheme="majorHAnsi"/>
-                          <w:color w:val="595959" w:themeColor="text1" w:themeTint="A6"/>
+                          <w:color w:val="262626" w:themeColor="text1" w:themeTint="D9"/>
                           <w:sz w:val="24"/>
                           <w:szCs w:val="22"/>
                         </w:rPr>
@@ -755,7 +759,7 @@
                       <w:r>
                         <w:rPr>
                           <w:rFonts w:asciiTheme="majorHAnsi" w:hAnsiTheme="majorHAnsi" w:cstheme="majorHAnsi"/>
-                          <w:color w:val="595959" w:themeColor="text1" w:themeTint="A6"/>
+                          <w:color w:val="262626" w:themeColor="text1" w:themeTint="D9"/>
                           <w:sz w:val="24"/>
                           <w:szCs w:val="22"/>
                         </w:rPr>
@@ -764,7 +768,7 @@
                       <w:r>
                         <w:rPr>
                           <w:rFonts w:asciiTheme="majorHAnsi" w:hAnsiTheme="majorHAnsi" w:cstheme="majorHAnsi"/>
-                          <w:color w:val="595959" w:themeColor="text1" w:themeTint="A6"/>
+                          <w:color w:val="262626" w:themeColor="text1" w:themeTint="D9"/>
                           <w:sz w:val="24"/>
                           <w:szCs w:val="22"/>
                         </w:rPr>
@@ -781,7 +785,7 @@
                         <w:jc w:val="both"/>
                         <w:rPr>
                           <w:rFonts w:asciiTheme="majorHAnsi" w:hAnsiTheme="majorHAnsi" w:cstheme="majorHAnsi"/>
-                          <w:color w:val="595959" w:themeColor="text1" w:themeTint="A6"/>
+                          <w:color w:val="262626" w:themeColor="text1" w:themeTint="D9"/>
                           <w:sz w:val="24"/>
                           <w:szCs w:val="22"/>
                         </w:rPr>
@@ -789,7 +793,7 @@
                       <w:r>
                         <w:rPr>
                           <w:rFonts w:asciiTheme="majorHAnsi" w:hAnsiTheme="majorHAnsi" w:cstheme="majorHAnsi"/>
-                          <w:color w:val="595959" w:themeColor="text1" w:themeTint="A6"/>
+                          <w:color w:val="262626" w:themeColor="text1" w:themeTint="D9"/>
                           <w:sz w:val="24"/>
                           <w:szCs w:val="22"/>
                         </w:rPr>
@@ -857,7 +861,7 @@
           <w:rFonts w:asciiTheme="minorHAnsi" w:hAnsiTheme="minorHAnsi" w:cstheme="minorHAnsi"/>
           <w:b/>
           <w:bCs/>
-          <w:color w:val="595959" w:themeColor="text1" w:themeTint="A6"/>
+          <w:color w:val="525252" w:themeColor="accent3" w:themeShade="80"/>
           <w:sz w:val="26"/>
           <w:szCs w:val="26"/>
         </w:rPr>
@@ -867,7 +871,7 @@
           <w:rFonts w:asciiTheme="minorHAnsi" w:hAnsiTheme="minorHAnsi" w:cstheme="minorHAnsi"/>
           <w:b/>
           <w:bCs/>
-          <w:color w:val="595959" w:themeColor="text1" w:themeTint="A6"/>
+          <w:color w:val="525252" w:themeColor="accent3" w:themeShade="80"/>
           <w:sz w:val="26"/>
           <w:szCs w:val="26"/>
         </w:rPr>
@@ -889,7 +893,7 @@
     </w:p>
     <w:p>
       <w:pPr>
-        <w:spacing w:line="276" w:lineRule="auto"/>
+        <w:spacing w:after="0" w:line="240" w:lineRule="auto"/>
         <w:ind w:left="0" w:firstLine="0"/>
         <w:rPr>
           <w:rFonts w:asciiTheme="minorHAnsi" w:hAnsiTheme="minorHAnsi" w:cstheme="minorHAnsi"/>
@@ -940,7 +944,7 @@
               <w:rPr>
                 <w:rFonts w:asciiTheme="minorHAnsi" w:eastAsia="Times New Roman" w:hAnsiTheme="minorHAnsi" w:cstheme="minorHAnsi"/>
                 <w:b w:val="0"/>
-                <w:color w:val="3B3838" w:themeColor="background2" w:themeShade="40"/>
+                <w:color w:val="525252" w:themeColor="accent3" w:themeShade="80"/>
                 <w:sz w:val="24"/>
                 <w:szCs w:val="24"/>
               </w:rPr>
@@ -948,7 +952,7 @@
             <w:r>
               <w:rPr>
                 <w:rFonts w:asciiTheme="minorHAnsi" w:eastAsia="Times New Roman" w:hAnsiTheme="minorHAnsi" w:cstheme="minorHAnsi"/>
-                <w:color w:val="3B3838" w:themeColor="background2" w:themeShade="40"/>
+                <w:color w:val="525252" w:themeColor="accent3" w:themeShade="80"/>
                 <w:sz w:val="24"/>
                 <w:szCs w:val="24"/>
               </w:rPr>
@@ -970,7 +974,7 @@
               <w:rPr>
                 <w:rFonts w:asciiTheme="minorHAnsi" w:eastAsia="Times New Roman" w:hAnsiTheme="minorHAnsi" w:cstheme="minorHAnsi"/>
                 <w:b w:val="0"/>
-                <w:color w:val="3B3838" w:themeColor="background2" w:themeShade="40"/>
+                <w:color w:val="525252" w:themeColor="accent3" w:themeShade="80"/>
                 <w:sz w:val="24"/>
                 <w:szCs w:val="24"/>
               </w:rPr>
@@ -978,7 +982,7 @@
             <w:r>
               <w:rPr>
                 <w:rFonts w:asciiTheme="minorHAnsi" w:eastAsia="Times New Roman" w:hAnsiTheme="minorHAnsi" w:cstheme="minorHAnsi"/>
-                <w:color w:val="3B3838" w:themeColor="background2" w:themeShade="40"/>
+                <w:color w:val="525252" w:themeColor="accent3" w:themeShade="80"/>
                 <w:sz w:val="24"/>
                 <w:szCs w:val="24"/>
               </w:rPr>
@@ -987,7 +991,7 @@
             <w:r>
               <w:rPr>
                 <w:rFonts w:asciiTheme="minorHAnsi" w:eastAsia="Times New Roman" w:hAnsiTheme="minorHAnsi" w:cstheme="minorHAnsi"/>
-                <w:color w:val="3B3838" w:themeColor="background2" w:themeShade="40"/>
+                <w:color w:val="525252" w:themeColor="accent3" w:themeShade="80"/>
                 <w:sz w:val="24"/>
                 <w:szCs w:val="24"/>
               </w:rPr>
@@ -1007,7 +1011,7 @@
               <w:rPr>
                 <w:rFonts w:asciiTheme="minorHAnsi" w:eastAsia="Times New Roman" w:hAnsiTheme="minorHAnsi" w:cstheme="minorHAnsi"/>
                 <w:b w:val="0"/>
-                <w:color w:val="3B3838" w:themeColor="background2" w:themeShade="40"/>
+                <w:color w:val="525252" w:themeColor="accent3" w:themeShade="80"/>
                 <w:sz w:val="24"/>
                 <w:szCs w:val="24"/>
               </w:rPr>
@@ -1015,7 +1019,7 @@
             <w:r>
               <w:rPr>
                 <w:rFonts w:asciiTheme="minorHAnsi" w:eastAsia="Times New Roman" w:hAnsiTheme="minorHAnsi" w:cstheme="minorHAnsi"/>
-                <w:color w:val="3B3838" w:themeColor="background2" w:themeShade="40"/>
+                <w:color w:val="525252" w:themeColor="accent3" w:themeShade="80"/>
                 <w:sz w:val="24"/>
                 <w:szCs w:val="24"/>
               </w:rPr>
@@ -1024,7 +1028,7 @@
             <w:r>
               <w:rPr>
                 <w:rFonts w:asciiTheme="minorHAnsi" w:eastAsia="Times New Roman" w:hAnsiTheme="minorHAnsi" w:cstheme="minorHAnsi"/>
-                <w:color w:val="3B3838" w:themeColor="background2" w:themeShade="40"/>
+                <w:color w:val="525252" w:themeColor="accent3" w:themeShade="80"/>
                 <w:sz w:val="24"/>
                 <w:szCs w:val="24"/>
               </w:rPr>
@@ -1033,7 +1037,7 @@
             <w:r>
               <w:rPr>
                 <w:rFonts w:asciiTheme="minorHAnsi" w:eastAsia="Times New Roman" w:hAnsiTheme="minorHAnsi" w:cstheme="minorHAnsi"/>
-                <w:color w:val="3B3838" w:themeColor="background2" w:themeShade="40"/>
+                <w:color w:val="525252" w:themeColor="accent3" w:themeShade="80"/>
                 <w:sz w:val="24"/>
                 <w:szCs w:val="24"/>
               </w:rPr>
@@ -1055,7 +1059,7 @@
               <w:rPr>
                 <w:rFonts w:asciiTheme="minorHAnsi" w:eastAsia="Times New Roman" w:hAnsiTheme="minorHAnsi" w:cstheme="minorHAnsi"/>
                 <w:b w:val="0"/>
-                <w:color w:val="3B3838" w:themeColor="background2" w:themeShade="40"/>
+                <w:color w:val="525252" w:themeColor="accent3" w:themeShade="80"/>
                 <w:sz w:val="24"/>
                 <w:szCs w:val="24"/>
               </w:rPr>
@@ -1063,7 +1067,7 @@
             <w:r>
               <w:rPr>
                 <w:rFonts w:asciiTheme="minorHAnsi" w:eastAsia="Times New Roman" w:hAnsiTheme="minorHAnsi" w:cstheme="minorHAnsi"/>
-                <w:color w:val="3B3838" w:themeColor="background2" w:themeShade="40"/>
+                <w:color w:val="525252" w:themeColor="accent3" w:themeShade="80"/>
                 <w:sz w:val="24"/>
                 <w:szCs w:val="24"/>
               </w:rPr>
@@ -1073,7 +1077,7 @@
               <w:rPr>
                 <w:rFonts w:asciiTheme="minorHAnsi" w:eastAsia="Times New Roman" w:hAnsiTheme="minorHAnsi" w:cstheme="minorHAnsi"/>
                 <w:b w:val="0"/>
-                <w:color w:val="3B3838" w:themeColor="background2" w:themeShade="40"/>
+                <w:color w:val="525252" w:themeColor="accent3" w:themeShade="80"/>
                 <w:sz w:val="24"/>
                 <w:szCs w:val="24"/>
               </w:rPr>
@@ -1082,7 +1086,7 @@
             <w:r>
               <w:rPr>
                 <w:rFonts w:asciiTheme="minorHAnsi" w:eastAsia="Times New Roman" w:hAnsiTheme="minorHAnsi" w:cstheme="minorHAnsi"/>
-                <w:color w:val="3B3838" w:themeColor="background2" w:themeShade="40"/>
+                <w:color w:val="525252" w:themeColor="accent3" w:themeShade="80"/>
                 <w:sz w:val="24"/>
                 <w:szCs w:val="24"/>
               </w:rPr>
@@ -1091,7 +1095,7 @@
             <w:r>
               <w:rPr>
                 <w:rFonts w:asciiTheme="minorHAnsi" w:eastAsia="Times New Roman" w:hAnsiTheme="minorHAnsi" w:cstheme="minorHAnsi"/>
-                <w:color w:val="3B3838" w:themeColor="background2" w:themeShade="40"/>
+                <w:color w:val="525252" w:themeColor="accent3" w:themeShade="80"/>
                 <w:sz w:val="24"/>
                 <w:szCs w:val="24"/>
               </w:rPr>
@@ -1117,18 +1121,18 @@
               <w:rPr>
                 <w:rFonts w:asciiTheme="minorHAnsi" w:eastAsia="Times New Roman" w:hAnsiTheme="minorHAnsi" w:cstheme="minorHAnsi"/>
                 <w:bCs/>
-                <w:color w:val="404040" w:themeColor="text1" w:themeTint="BF"/>
-                <w:sz w:val="24"/>
-                <w:szCs w:val="24"/>
+                <w:color w:val="262626" w:themeColor="text1" w:themeTint="D9"/>
+                <w:sz w:val="22"/>
+                <w:szCs w:val="22"/>
               </w:rPr>
             </w:pPr>
             <w:r>
               <w:rPr>
                 <w:rFonts w:asciiTheme="minorHAnsi" w:eastAsia="Times New Roman" w:hAnsiTheme="minorHAnsi" w:cstheme="minorHAnsi"/>
                 <w:bCs/>
-                <w:color w:val="404040" w:themeColor="text1" w:themeTint="BF"/>
-                <w:sz w:val="24"/>
-                <w:szCs w:val="24"/>
+                <w:color w:val="262626" w:themeColor="text1" w:themeTint="D9"/>
+                <w:sz w:val="22"/>
+                <w:szCs w:val="22"/>
               </w:rPr>
               <w:t>PG-DAC</w:t>
             </w:r>
@@ -1147,18 +1151,18 @@
               <w:rPr>
                 <w:rFonts w:asciiTheme="minorHAnsi" w:eastAsia="Times New Roman" w:hAnsiTheme="minorHAnsi" w:cstheme="minorHAnsi"/>
                 <w:bCs/>
-                <w:color w:val="404040" w:themeColor="text1" w:themeTint="BF"/>
-                <w:sz w:val="24"/>
-                <w:szCs w:val="24"/>
+                <w:color w:val="262626" w:themeColor="text1" w:themeTint="D9"/>
+                <w:sz w:val="22"/>
+                <w:szCs w:val="22"/>
               </w:rPr>
             </w:pPr>
             <w:r>
               <w:rPr>
                 <w:rFonts w:asciiTheme="minorHAnsi" w:eastAsia="Times New Roman" w:hAnsiTheme="minorHAnsi" w:cstheme="minorHAnsi"/>
                 <w:bCs/>
-                <w:color w:val="404040" w:themeColor="text1" w:themeTint="BF"/>
-                <w:sz w:val="24"/>
-                <w:szCs w:val="24"/>
+                <w:color w:val="262626" w:themeColor="text1" w:themeTint="D9"/>
+                <w:sz w:val="22"/>
+                <w:szCs w:val="22"/>
               </w:rPr>
               <w:t>MET Institute of Information Technology</w:t>
             </w:r>
@@ -1166,9 +1170,9 @@
               <w:rPr>
                 <w:rFonts w:asciiTheme="minorHAnsi" w:eastAsia="Times New Roman" w:hAnsiTheme="minorHAnsi" w:cstheme="minorHAnsi"/>
                 <w:bCs/>
-                <w:color w:val="404040" w:themeColor="text1" w:themeTint="BF"/>
-                <w:sz w:val="24"/>
-                <w:szCs w:val="24"/>
+                <w:color w:val="262626" w:themeColor="text1" w:themeTint="D9"/>
+                <w:sz w:val="22"/>
+                <w:szCs w:val="22"/>
               </w:rPr>
               <w:t xml:space="preserve"> (CDAC), Nashik</w:t>
             </w:r>
@@ -1186,18 +1190,18 @@
               <w:rPr>
                 <w:rFonts w:asciiTheme="minorHAnsi" w:eastAsia="Times New Roman" w:hAnsiTheme="minorHAnsi" w:cstheme="minorHAnsi"/>
                 <w:bCs/>
-                <w:color w:val="404040" w:themeColor="text1" w:themeTint="BF"/>
-                <w:sz w:val="24"/>
-                <w:szCs w:val="24"/>
+                <w:color w:val="262626" w:themeColor="text1" w:themeTint="D9"/>
+                <w:sz w:val="22"/>
+                <w:szCs w:val="22"/>
               </w:rPr>
             </w:pPr>
             <w:r>
               <w:rPr>
                 <w:rFonts w:asciiTheme="minorHAnsi" w:eastAsia="Times New Roman" w:hAnsiTheme="minorHAnsi" w:cstheme="minorHAnsi"/>
                 <w:bCs/>
-                <w:color w:val="404040" w:themeColor="text1" w:themeTint="BF"/>
-                <w:sz w:val="24"/>
-                <w:szCs w:val="24"/>
+                <w:color w:val="262626" w:themeColor="text1" w:themeTint="D9"/>
+                <w:sz w:val="22"/>
+                <w:szCs w:val="22"/>
               </w:rPr>
               <w:t>2022</w:t>
             </w:r>
@@ -1216,18 +1220,18 @@
               <w:rPr>
                 <w:rFonts w:asciiTheme="minorHAnsi" w:eastAsia="Times New Roman" w:hAnsiTheme="minorHAnsi" w:cstheme="minorHAnsi"/>
                 <w:bCs/>
-                <w:color w:val="404040" w:themeColor="text1" w:themeTint="BF"/>
-                <w:sz w:val="24"/>
-                <w:szCs w:val="24"/>
+                <w:color w:val="262626" w:themeColor="text1" w:themeTint="D9"/>
+                <w:sz w:val="22"/>
+                <w:szCs w:val="22"/>
               </w:rPr>
             </w:pPr>
             <w:r>
               <w:rPr>
                 <w:rFonts w:asciiTheme="minorHAnsi" w:eastAsia="Times New Roman" w:hAnsiTheme="minorHAnsi" w:cstheme="minorHAnsi"/>
                 <w:bCs/>
-                <w:color w:val="404040" w:themeColor="text1" w:themeTint="BF"/>
-                <w:sz w:val="24"/>
-                <w:szCs w:val="24"/>
+                <w:color w:val="262626" w:themeColor="text1" w:themeTint="D9"/>
+                <w:sz w:val="22"/>
+                <w:szCs w:val="22"/>
               </w:rPr>
               <w:t>65.93</w:t>
             </w:r>
@@ -1235,9 +1239,9 @@
               <w:rPr>
                 <w:rFonts w:asciiTheme="minorHAnsi" w:eastAsia="Times New Roman" w:hAnsiTheme="minorHAnsi" w:cstheme="minorHAnsi"/>
                 <w:bCs/>
-                <w:color w:val="404040" w:themeColor="text1" w:themeTint="BF"/>
-                <w:sz w:val="24"/>
-                <w:szCs w:val="24"/>
+                <w:color w:val="262626" w:themeColor="text1" w:themeTint="D9"/>
+                <w:sz w:val="22"/>
+                <w:szCs w:val="22"/>
               </w:rPr>
               <w:t xml:space="preserve"> %</w:t>
             </w:r>
@@ -1260,9 +1264,9 @@
               <w:jc w:val="center"/>
               <w:rPr>
                 <w:rFonts w:asciiTheme="minorHAnsi" w:eastAsia="Times New Roman" w:hAnsiTheme="minorHAnsi" w:cstheme="minorHAnsi"/>
-                <w:color w:val="404040" w:themeColor="text1" w:themeTint="BF"/>
-                <w:sz w:val="24"/>
-                <w:szCs w:val="24"/>
+                <w:color w:val="262626" w:themeColor="text1" w:themeTint="D9"/>
+                <w:sz w:val="22"/>
+                <w:szCs w:val="22"/>
               </w:rPr>
             </w:pPr>
             <w:proofErr w:type="spellStart"/>
@@ -1270,9 +1274,9 @@
             <w:r>
               <w:rPr>
                 <w:rFonts w:asciiTheme="minorHAnsi" w:eastAsia="Times New Roman" w:hAnsiTheme="minorHAnsi" w:cstheme="minorHAnsi"/>
-                <w:color w:val="404040" w:themeColor="text1" w:themeTint="BF"/>
-                <w:sz w:val="24"/>
-                <w:szCs w:val="24"/>
+                <w:color w:val="262626" w:themeColor="text1" w:themeTint="D9"/>
+                <w:sz w:val="22"/>
+                <w:szCs w:val="22"/>
               </w:rPr>
               <w:t>B.Tech</w:t>
             </w:r>
@@ -1286,71 +1290,71 @@
               <w:jc w:val="center"/>
               <w:rPr>
                 <w:rFonts w:asciiTheme="minorHAnsi" w:eastAsia="Times New Roman" w:hAnsiTheme="minorHAnsi" w:cstheme="minorHAnsi"/>
-                <w:color w:val="404040" w:themeColor="text1" w:themeTint="BF"/>
-                <w:sz w:val="24"/>
-                <w:szCs w:val="24"/>
+                <w:color w:val="262626" w:themeColor="text1" w:themeTint="D9"/>
+                <w:sz w:val="22"/>
+                <w:szCs w:val="22"/>
               </w:rPr>
             </w:pPr>
             <w:r>
               <w:rPr>
                 <w:rFonts w:asciiTheme="minorHAnsi" w:eastAsia="Times New Roman" w:hAnsiTheme="minorHAnsi" w:cstheme="minorHAnsi"/>
-                <w:color w:val="404040" w:themeColor="text1" w:themeTint="BF"/>
-                <w:sz w:val="24"/>
-                <w:szCs w:val="24"/>
+                <w:color w:val="262626" w:themeColor="text1" w:themeTint="D9"/>
+                <w:sz w:val="22"/>
+                <w:szCs w:val="22"/>
               </w:rPr>
               <w:t>(</w:t>
             </w:r>
             <w:r>
               <w:rPr>
                 <w:rFonts w:asciiTheme="minorHAnsi" w:eastAsia="Times New Roman" w:hAnsiTheme="minorHAnsi" w:cstheme="minorHAnsi"/>
-                <w:color w:val="404040" w:themeColor="text1" w:themeTint="BF"/>
-                <w:sz w:val="24"/>
-                <w:szCs w:val="24"/>
+                <w:color w:val="262626" w:themeColor="text1" w:themeTint="D9"/>
+                <w:sz w:val="22"/>
+                <w:szCs w:val="22"/>
               </w:rPr>
               <w:t>Electronic</w:t>
             </w:r>
             <w:r>
               <w:rPr>
                 <w:rFonts w:asciiTheme="minorHAnsi" w:eastAsia="Times New Roman" w:hAnsiTheme="minorHAnsi" w:cstheme="minorHAnsi"/>
-                <w:color w:val="404040" w:themeColor="text1" w:themeTint="BF"/>
-                <w:sz w:val="24"/>
-                <w:szCs w:val="24"/>
+                <w:color w:val="262626" w:themeColor="text1" w:themeTint="D9"/>
+                <w:sz w:val="22"/>
+                <w:szCs w:val="22"/>
               </w:rPr>
               <w:t>s</w:t>
             </w:r>
             <w:r>
               <w:rPr>
                 <w:rFonts w:asciiTheme="minorHAnsi" w:eastAsia="Times New Roman" w:hAnsiTheme="minorHAnsi" w:cstheme="minorHAnsi"/>
-                <w:color w:val="404040" w:themeColor="text1" w:themeTint="BF"/>
-                <w:sz w:val="24"/>
-                <w:szCs w:val="24"/>
+                <w:color w:val="262626" w:themeColor="text1" w:themeTint="D9"/>
+                <w:sz w:val="22"/>
+                <w:szCs w:val="22"/>
               </w:rPr>
               <w:t xml:space="preserve"> </w:t>
             </w:r>
             <w:r>
               <w:rPr>
                 <w:rFonts w:asciiTheme="minorHAnsi" w:eastAsia="Times New Roman" w:hAnsiTheme="minorHAnsi" w:cstheme="minorHAnsi"/>
-                <w:color w:val="404040" w:themeColor="text1" w:themeTint="BF"/>
-                <w:sz w:val="24"/>
-                <w:szCs w:val="24"/>
+                <w:color w:val="262626" w:themeColor="text1" w:themeTint="D9"/>
+                <w:sz w:val="22"/>
+                <w:szCs w:val="22"/>
               </w:rPr>
               <w:t>and</w:t>
             </w:r>
             <w:r>
               <w:rPr>
                 <w:rFonts w:asciiTheme="minorHAnsi" w:eastAsia="Times New Roman" w:hAnsiTheme="minorHAnsi" w:cstheme="minorHAnsi"/>
-                <w:color w:val="404040" w:themeColor="text1" w:themeTint="BF"/>
-                <w:sz w:val="24"/>
-                <w:szCs w:val="24"/>
+                <w:color w:val="262626" w:themeColor="text1" w:themeTint="D9"/>
+                <w:sz w:val="22"/>
+                <w:szCs w:val="22"/>
               </w:rPr>
               <w:t xml:space="preserve"> Telecommunication</w:t>
             </w:r>
             <w:r>
               <w:rPr>
                 <w:rFonts w:asciiTheme="minorHAnsi" w:eastAsia="Times New Roman" w:hAnsiTheme="minorHAnsi" w:cstheme="minorHAnsi"/>
-                <w:color w:val="404040" w:themeColor="text1" w:themeTint="BF"/>
-                <w:sz w:val="24"/>
-                <w:szCs w:val="24"/>
+                <w:color w:val="262626" w:themeColor="text1" w:themeTint="D9"/>
+                <w:sz w:val="22"/>
+                <w:szCs w:val="22"/>
               </w:rPr>
               <w:t>)</w:t>
             </w:r>
@@ -1368,18 +1372,18 @@
               <w:jc w:val="center"/>
               <w:rPr>
                 <w:rFonts w:asciiTheme="minorHAnsi" w:eastAsia="Times New Roman" w:hAnsiTheme="minorHAnsi" w:cstheme="minorHAnsi"/>
-                <w:color w:val="404040" w:themeColor="text1" w:themeTint="BF"/>
-                <w:sz w:val="24"/>
-                <w:szCs w:val="24"/>
+                <w:color w:val="262626" w:themeColor="text1" w:themeTint="D9"/>
+                <w:sz w:val="22"/>
+                <w:szCs w:val="22"/>
               </w:rPr>
             </w:pPr>
             <w:proofErr w:type="spellStart"/>
             <w:r>
               <w:rPr>
                 <w:rFonts w:asciiTheme="minorHAnsi" w:eastAsia="Times New Roman" w:hAnsiTheme="minorHAnsi" w:cstheme="minorHAnsi"/>
-                <w:color w:val="404040" w:themeColor="text1" w:themeTint="BF"/>
-                <w:sz w:val="24"/>
-                <w:szCs w:val="24"/>
+                <w:color w:val="262626" w:themeColor="text1" w:themeTint="D9"/>
+                <w:sz w:val="22"/>
+                <w:szCs w:val="22"/>
               </w:rPr>
               <w:t>Dr.</w:t>
             </w:r>
@@ -1387,36 +1391,36 @@
             <w:r>
               <w:rPr>
                 <w:rFonts w:asciiTheme="minorHAnsi" w:eastAsia="Times New Roman" w:hAnsiTheme="minorHAnsi" w:cstheme="minorHAnsi"/>
-                <w:color w:val="404040" w:themeColor="text1" w:themeTint="BF"/>
-                <w:sz w:val="24"/>
-                <w:szCs w:val="24"/>
+                <w:color w:val="262626" w:themeColor="text1" w:themeTint="D9"/>
+                <w:sz w:val="22"/>
+                <w:szCs w:val="22"/>
               </w:rPr>
               <w:t xml:space="preserve"> Babasaheb Ambedkar</w:t>
             </w:r>
             <w:r>
               <w:rPr>
                 <w:rFonts w:asciiTheme="minorHAnsi" w:eastAsia="Times New Roman" w:hAnsiTheme="minorHAnsi" w:cstheme="minorHAnsi"/>
-                <w:color w:val="404040" w:themeColor="text1" w:themeTint="BF"/>
-                <w:sz w:val="24"/>
-                <w:szCs w:val="24"/>
+                <w:color w:val="262626" w:themeColor="text1" w:themeTint="D9"/>
+                <w:sz w:val="22"/>
+                <w:szCs w:val="22"/>
               </w:rPr>
               <w:t xml:space="preserve"> </w:t>
             </w:r>
             <w:r>
               <w:rPr>
                 <w:rFonts w:asciiTheme="minorHAnsi" w:eastAsia="Times New Roman" w:hAnsiTheme="minorHAnsi" w:cstheme="minorHAnsi"/>
-                <w:color w:val="404040" w:themeColor="text1" w:themeTint="BF"/>
-                <w:sz w:val="24"/>
-                <w:szCs w:val="24"/>
+                <w:color w:val="262626" w:themeColor="text1" w:themeTint="D9"/>
+                <w:sz w:val="22"/>
+                <w:szCs w:val="22"/>
               </w:rPr>
               <w:t>Technological University</w:t>
             </w:r>
             <w:r>
               <w:rPr>
                 <w:rFonts w:asciiTheme="minorHAnsi" w:eastAsia="Times New Roman" w:hAnsiTheme="minorHAnsi" w:cstheme="minorHAnsi"/>
-                <w:color w:val="404040" w:themeColor="text1" w:themeTint="BF"/>
-                <w:sz w:val="24"/>
-                <w:szCs w:val="24"/>
+                <w:color w:val="262626" w:themeColor="text1" w:themeTint="D9"/>
+                <w:sz w:val="22"/>
+                <w:szCs w:val="22"/>
               </w:rPr>
               <w:t xml:space="preserve">, </w:t>
             </w:r>
@@ -1424,9 +1428,9 @@
             <w:r>
               <w:rPr>
                 <w:rFonts w:asciiTheme="minorHAnsi" w:eastAsia="Times New Roman" w:hAnsiTheme="minorHAnsi" w:cstheme="minorHAnsi"/>
-                <w:color w:val="404040" w:themeColor="text1" w:themeTint="BF"/>
-                <w:sz w:val="24"/>
-                <w:szCs w:val="24"/>
+                <w:color w:val="262626" w:themeColor="text1" w:themeTint="D9"/>
+                <w:sz w:val="22"/>
+                <w:szCs w:val="22"/>
               </w:rPr>
               <w:t>Lonere</w:t>
             </w:r>
@@ -1445,17 +1449,17 @@
               <w:jc w:val="center"/>
               <w:rPr>
                 <w:rFonts w:asciiTheme="minorHAnsi" w:eastAsia="Times New Roman" w:hAnsiTheme="minorHAnsi" w:cstheme="minorHAnsi"/>
-                <w:color w:val="404040" w:themeColor="text1" w:themeTint="BF"/>
-                <w:sz w:val="24"/>
-                <w:szCs w:val="24"/>
+                <w:color w:val="262626" w:themeColor="text1" w:themeTint="D9"/>
+                <w:sz w:val="22"/>
+                <w:szCs w:val="22"/>
               </w:rPr>
             </w:pPr>
             <w:r>
               <w:rPr>
                 <w:rFonts w:asciiTheme="minorHAnsi" w:eastAsia="Times New Roman" w:hAnsiTheme="minorHAnsi" w:cstheme="minorHAnsi"/>
-                <w:color w:val="404040" w:themeColor="text1" w:themeTint="BF"/>
-                <w:sz w:val="24"/>
-                <w:szCs w:val="24"/>
+                <w:color w:val="262626" w:themeColor="text1" w:themeTint="D9"/>
+                <w:sz w:val="22"/>
+                <w:szCs w:val="22"/>
               </w:rPr>
               <w:t>2021</w:t>
             </w:r>
@@ -1473,17 +1477,17 @@
               <w:jc w:val="center"/>
               <w:rPr>
                 <w:rFonts w:asciiTheme="minorHAnsi" w:eastAsia="Times New Roman" w:hAnsiTheme="minorHAnsi" w:cstheme="minorHAnsi"/>
-                <w:color w:val="404040" w:themeColor="text1" w:themeTint="BF"/>
-                <w:sz w:val="24"/>
-                <w:szCs w:val="24"/>
+                <w:color w:val="262626" w:themeColor="text1" w:themeTint="D9"/>
+                <w:sz w:val="22"/>
+                <w:szCs w:val="22"/>
               </w:rPr>
             </w:pPr>
             <w:r>
               <w:rPr>
                 <w:rFonts w:asciiTheme="minorHAnsi" w:eastAsia="Times New Roman" w:hAnsiTheme="minorHAnsi" w:cstheme="minorHAnsi"/>
-                <w:color w:val="404040" w:themeColor="text1" w:themeTint="BF"/>
-                <w:sz w:val="24"/>
-                <w:szCs w:val="24"/>
+                <w:color w:val="262626" w:themeColor="text1" w:themeTint="D9"/>
+                <w:sz w:val="22"/>
+                <w:szCs w:val="22"/>
               </w:rPr>
               <w:t>6.08/10</w:t>
             </w:r>
@@ -1506,27 +1510,27 @@
               <w:jc w:val="center"/>
               <w:rPr>
                 <w:rFonts w:asciiTheme="minorHAnsi" w:eastAsia="Times New Roman" w:hAnsiTheme="minorHAnsi" w:cstheme="minorHAnsi"/>
-                <w:color w:val="404040" w:themeColor="text1" w:themeTint="BF"/>
-                <w:sz w:val="24"/>
-                <w:szCs w:val="24"/>
+                <w:color w:val="262626" w:themeColor="text1" w:themeTint="D9"/>
+                <w:sz w:val="22"/>
+                <w:szCs w:val="22"/>
                 <w:vertAlign w:val="superscript"/>
               </w:rPr>
             </w:pPr>
             <w:r>
               <w:rPr>
                 <w:rFonts w:asciiTheme="minorHAnsi" w:eastAsia="Times New Roman" w:hAnsiTheme="minorHAnsi" w:cstheme="minorHAnsi"/>
-                <w:color w:val="404040" w:themeColor="text1" w:themeTint="BF"/>
-                <w:sz w:val="24"/>
-                <w:szCs w:val="24"/>
+                <w:color w:val="262626" w:themeColor="text1" w:themeTint="D9"/>
+                <w:sz w:val="22"/>
+                <w:szCs w:val="22"/>
               </w:rPr>
               <w:t>XII</w:t>
             </w:r>
             <w:r>
               <w:rPr>
                 <w:rFonts w:asciiTheme="minorHAnsi" w:eastAsia="Times New Roman" w:hAnsiTheme="minorHAnsi" w:cstheme="minorHAnsi"/>
-                <w:color w:val="404040" w:themeColor="text1" w:themeTint="BF"/>
-                <w:sz w:val="24"/>
-                <w:szCs w:val="24"/>
+                <w:color w:val="262626" w:themeColor="text1" w:themeTint="D9"/>
+                <w:sz w:val="22"/>
+                <w:szCs w:val="22"/>
               </w:rPr>
               <w:t xml:space="preserve"> (Science)</w:t>
             </w:r>
@@ -1544,17 +1548,17 @@
               <w:jc w:val="center"/>
               <w:rPr>
                 <w:rFonts w:asciiTheme="minorHAnsi" w:eastAsia="Times New Roman" w:hAnsiTheme="minorHAnsi" w:cstheme="minorHAnsi"/>
-                <w:color w:val="404040" w:themeColor="text1" w:themeTint="BF"/>
-                <w:sz w:val="24"/>
-                <w:szCs w:val="24"/>
+                <w:color w:val="262626" w:themeColor="text1" w:themeTint="D9"/>
+                <w:sz w:val="22"/>
+                <w:szCs w:val="22"/>
               </w:rPr>
             </w:pPr>
             <w:r>
               <w:rPr>
                 <w:rFonts w:asciiTheme="minorHAnsi" w:eastAsia="Times New Roman" w:hAnsiTheme="minorHAnsi" w:cstheme="minorHAnsi"/>
-                <w:color w:val="404040" w:themeColor="text1" w:themeTint="BF"/>
-                <w:sz w:val="24"/>
-                <w:szCs w:val="24"/>
+                <w:color w:val="262626" w:themeColor="text1" w:themeTint="D9"/>
+                <w:sz w:val="22"/>
+                <w:szCs w:val="22"/>
               </w:rPr>
               <w:t>Maharashtra State Board</w:t>
             </w:r>
@@ -1572,17 +1576,17 @@
               <w:jc w:val="center"/>
               <w:rPr>
                 <w:rFonts w:asciiTheme="minorHAnsi" w:eastAsia="Times New Roman" w:hAnsiTheme="minorHAnsi" w:cstheme="minorHAnsi"/>
-                <w:color w:val="404040" w:themeColor="text1" w:themeTint="BF"/>
-                <w:sz w:val="24"/>
-                <w:szCs w:val="24"/>
+                <w:color w:val="262626" w:themeColor="text1" w:themeTint="D9"/>
+                <w:sz w:val="22"/>
+                <w:szCs w:val="22"/>
               </w:rPr>
             </w:pPr>
             <w:r>
               <w:rPr>
                 <w:rFonts w:asciiTheme="minorHAnsi" w:eastAsia="Times New Roman" w:hAnsiTheme="minorHAnsi" w:cstheme="minorHAnsi"/>
-                <w:color w:val="404040" w:themeColor="text1" w:themeTint="BF"/>
-                <w:sz w:val="24"/>
-                <w:szCs w:val="24"/>
+                <w:color w:val="262626" w:themeColor="text1" w:themeTint="D9"/>
+                <w:sz w:val="22"/>
+                <w:szCs w:val="22"/>
               </w:rPr>
               <w:t>2015</w:t>
             </w:r>
@@ -1600,17 +1604,17 @@
               <w:jc w:val="center"/>
               <w:rPr>
                 <w:rFonts w:asciiTheme="minorHAnsi" w:eastAsia="Times New Roman" w:hAnsiTheme="minorHAnsi" w:cstheme="minorHAnsi"/>
-                <w:color w:val="404040" w:themeColor="text1" w:themeTint="BF"/>
-                <w:sz w:val="24"/>
-                <w:szCs w:val="24"/>
+                <w:color w:val="262626" w:themeColor="text1" w:themeTint="D9"/>
+                <w:sz w:val="22"/>
+                <w:szCs w:val="22"/>
               </w:rPr>
             </w:pPr>
             <w:r>
               <w:rPr>
                 <w:rFonts w:asciiTheme="minorHAnsi" w:eastAsia="Times New Roman" w:hAnsiTheme="minorHAnsi" w:cstheme="minorHAnsi"/>
-                <w:color w:val="404040" w:themeColor="text1" w:themeTint="BF"/>
-                <w:sz w:val="24"/>
-                <w:szCs w:val="24"/>
+                <w:color w:val="262626" w:themeColor="text1" w:themeTint="D9"/>
+                <w:sz w:val="22"/>
+                <w:szCs w:val="22"/>
               </w:rPr>
               <w:t>51.69 %</w:t>
             </w:r>
@@ -1633,45 +1637,45 @@
               <w:jc w:val="center"/>
               <w:rPr>
                 <w:rFonts w:asciiTheme="minorHAnsi" w:eastAsia="Times New Roman" w:hAnsiTheme="minorHAnsi" w:cstheme="minorHAnsi"/>
-                <w:color w:val="404040" w:themeColor="text1" w:themeTint="BF"/>
-                <w:sz w:val="24"/>
-                <w:szCs w:val="24"/>
+                <w:color w:val="262626" w:themeColor="text1" w:themeTint="D9"/>
+                <w:sz w:val="22"/>
+                <w:szCs w:val="22"/>
                 <w:vertAlign w:val="superscript"/>
               </w:rPr>
             </w:pPr>
             <w:r>
               <w:rPr>
                 <w:rFonts w:asciiTheme="minorHAnsi" w:eastAsia="Times New Roman" w:hAnsiTheme="minorHAnsi" w:cstheme="minorHAnsi"/>
-                <w:color w:val="404040" w:themeColor="text1" w:themeTint="BF"/>
-                <w:sz w:val="24"/>
-                <w:szCs w:val="24"/>
+                <w:color w:val="262626" w:themeColor="text1" w:themeTint="D9"/>
+                <w:sz w:val="22"/>
+                <w:szCs w:val="22"/>
               </w:rPr>
               <w:t>X</w:t>
             </w:r>
             <w:r>
               <w:rPr>
                 <w:rFonts w:asciiTheme="minorHAnsi" w:eastAsia="Times New Roman" w:hAnsiTheme="minorHAnsi" w:cstheme="minorHAnsi"/>
-                <w:color w:val="404040" w:themeColor="text1" w:themeTint="BF"/>
-                <w:sz w:val="24"/>
-                <w:szCs w:val="24"/>
+                <w:color w:val="262626" w:themeColor="text1" w:themeTint="D9"/>
+                <w:sz w:val="22"/>
+                <w:szCs w:val="22"/>
               </w:rPr>
               <w:t xml:space="preserve"> (</w:t>
             </w:r>
             <w:r>
               <w:rPr>
                 <w:rFonts w:asciiTheme="minorHAnsi" w:eastAsia="Times New Roman" w:hAnsiTheme="minorHAnsi" w:cstheme="minorHAnsi"/>
-                <w:color w:val="404040" w:themeColor="text1" w:themeTint="BF"/>
-                <w:sz w:val="24"/>
-                <w:szCs w:val="24"/>
+                <w:color w:val="262626" w:themeColor="text1" w:themeTint="D9"/>
+                <w:sz w:val="22"/>
+                <w:szCs w:val="22"/>
               </w:rPr>
               <w:t>General</w:t>
             </w:r>
             <w:r>
               <w:rPr>
                 <w:rFonts w:asciiTheme="minorHAnsi" w:eastAsia="Times New Roman" w:hAnsiTheme="minorHAnsi" w:cstheme="minorHAnsi"/>
-                <w:color w:val="404040" w:themeColor="text1" w:themeTint="BF"/>
-                <w:sz w:val="24"/>
-                <w:szCs w:val="24"/>
+                <w:color w:val="262626" w:themeColor="text1" w:themeTint="D9"/>
+                <w:sz w:val="22"/>
+                <w:szCs w:val="22"/>
               </w:rPr>
               <w:t>)</w:t>
             </w:r>
@@ -1689,17 +1693,17 @@
               <w:jc w:val="center"/>
               <w:rPr>
                 <w:rFonts w:asciiTheme="minorHAnsi" w:eastAsia="Times New Roman" w:hAnsiTheme="minorHAnsi" w:cstheme="minorHAnsi"/>
-                <w:color w:val="404040" w:themeColor="text1" w:themeTint="BF"/>
-                <w:sz w:val="24"/>
-                <w:szCs w:val="24"/>
+                <w:color w:val="262626" w:themeColor="text1" w:themeTint="D9"/>
+                <w:sz w:val="22"/>
+                <w:szCs w:val="22"/>
               </w:rPr>
             </w:pPr>
             <w:r>
               <w:rPr>
                 <w:rFonts w:asciiTheme="minorHAnsi" w:eastAsia="Times New Roman" w:hAnsiTheme="minorHAnsi" w:cstheme="minorHAnsi"/>
-                <w:color w:val="404040" w:themeColor="text1" w:themeTint="BF"/>
-                <w:sz w:val="24"/>
-                <w:szCs w:val="24"/>
+                <w:color w:val="262626" w:themeColor="text1" w:themeTint="D9"/>
+                <w:sz w:val="22"/>
+                <w:szCs w:val="22"/>
               </w:rPr>
               <w:t>Maharashtra State Board</w:t>
             </w:r>
@@ -1717,17 +1721,17 @@
               <w:jc w:val="center"/>
               <w:rPr>
                 <w:rFonts w:asciiTheme="minorHAnsi" w:eastAsia="Times New Roman" w:hAnsiTheme="minorHAnsi" w:cstheme="minorHAnsi"/>
-                <w:color w:val="404040" w:themeColor="text1" w:themeTint="BF"/>
-                <w:sz w:val="24"/>
-                <w:szCs w:val="24"/>
+                <w:color w:val="262626" w:themeColor="text1" w:themeTint="D9"/>
+                <w:sz w:val="22"/>
+                <w:szCs w:val="22"/>
               </w:rPr>
             </w:pPr>
             <w:r>
               <w:rPr>
                 <w:rFonts w:asciiTheme="minorHAnsi" w:eastAsia="Times New Roman" w:hAnsiTheme="minorHAnsi" w:cstheme="minorHAnsi"/>
-                <w:color w:val="404040" w:themeColor="text1" w:themeTint="BF"/>
-                <w:sz w:val="24"/>
-                <w:szCs w:val="24"/>
+                <w:color w:val="262626" w:themeColor="text1" w:themeTint="D9"/>
+                <w:sz w:val="22"/>
+                <w:szCs w:val="22"/>
               </w:rPr>
               <w:t>2013</w:t>
             </w:r>
@@ -1745,17 +1749,17 @@
               <w:jc w:val="center"/>
               <w:rPr>
                 <w:rFonts w:asciiTheme="minorHAnsi" w:eastAsia="Times New Roman" w:hAnsiTheme="minorHAnsi" w:cstheme="minorHAnsi"/>
-                <w:color w:val="404040" w:themeColor="text1" w:themeTint="BF"/>
-                <w:sz w:val="24"/>
-                <w:szCs w:val="24"/>
+                <w:color w:val="262626" w:themeColor="text1" w:themeTint="D9"/>
+                <w:sz w:val="22"/>
+                <w:szCs w:val="22"/>
               </w:rPr>
             </w:pPr>
             <w:r>
               <w:rPr>
                 <w:rFonts w:asciiTheme="minorHAnsi" w:eastAsia="Times New Roman" w:hAnsiTheme="minorHAnsi" w:cstheme="minorHAnsi"/>
-                <w:color w:val="404040" w:themeColor="text1" w:themeTint="BF"/>
-                <w:sz w:val="24"/>
-                <w:szCs w:val="24"/>
+                <w:color w:val="262626" w:themeColor="text1" w:themeTint="D9"/>
+                <w:sz w:val="22"/>
+                <w:szCs w:val="22"/>
               </w:rPr>
               <w:t>76.36 %</w:t>
             </w:r>
@@ -1782,7 +1786,7 @@
           <w:rFonts w:asciiTheme="minorHAnsi" w:hAnsiTheme="minorHAnsi" w:cstheme="minorHAnsi"/>
           <w:b/>
           <w:bCs/>
-          <w:color w:val="595959" w:themeColor="text1" w:themeTint="A6"/>
+          <w:color w:val="525252" w:themeColor="accent3" w:themeShade="80"/>
           <w:sz w:val="26"/>
           <w:szCs w:val="26"/>
         </w:rPr>
@@ -1792,14 +1796,12 @@
           <w:rFonts w:asciiTheme="minorHAnsi" w:hAnsiTheme="minorHAnsi" w:cstheme="minorHAnsi"/>
           <w:b/>
           <w:bCs/>
-          <w:color w:val="595959" w:themeColor="text1" w:themeTint="A6"/>
+          <w:color w:val="525252" w:themeColor="accent3" w:themeShade="80"/>
           <w:sz w:val="26"/>
           <w:szCs w:val="26"/>
         </w:rPr>
         <w:t>Academic Project</w:t>
       </w:r>
-      <w:bookmarkStart w:id="0" w:name="_GoBack"/>
-      <w:bookmarkEnd w:id="0"/>
     </w:p>
     <w:p>
       <w:pPr>
@@ -1811,7 +1813,7 @@
         <w:ind w:left="426"/>
         <w:rPr>
           <w:rFonts w:asciiTheme="minorHAnsi" w:hAnsiTheme="minorHAnsi" w:cstheme="minorHAnsi"/>
-          <w:color w:val="0D0D0D" w:themeColor="text1" w:themeTint="F2"/>
+          <w:color w:val="404040" w:themeColor="text1" w:themeTint="BF"/>
           <w:sz w:val="28"/>
           <w:szCs w:val="18"/>
         </w:rPr>
@@ -1819,7 +1821,7 @@
       <w:r>
         <w:rPr>
           <w:rFonts w:asciiTheme="minorHAnsi" w:hAnsiTheme="minorHAnsi" w:cstheme="minorHAnsi"/>
-          <w:color w:val="0D0D0D" w:themeColor="text1" w:themeTint="F2"/>
+          <w:color w:val="404040" w:themeColor="text1" w:themeTint="BF"/>
         </w:rPr>
         <w:t>Clinic Management System</w:t>
       </w:r>
@@ -1833,7 +1835,7 @@
           <w:rFonts w:asciiTheme="minorHAnsi" w:hAnsiTheme="minorHAnsi" w:cstheme="minorHAnsi"/>
           <w:b/>
           <w:bCs/>
-          <w:color w:val="0D0D0D" w:themeColor="text1" w:themeTint="F2"/>
+          <w:color w:val="404040" w:themeColor="text1" w:themeTint="BF"/>
           <w:sz w:val="24"/>
           <w:szCs w:val="24"/>
         </w:rPr>
@@ -1841,7 +1843,7 @@
       <w:r>
         <w:rPr>
           <w:rFonts w:asciiTheme="minorHAnsi" w:hAnsiTheme="minorHAnsi" w:cstheme="minorHAnsi"/>
-          <w:color w:val="0D0D0D" w:themeColor="text1" w:themeTint="F2"/>
+          <w:color w:val="404040" w:themeColor="text1" w:themeTint="BF"/>
           <w:sz w:val="24"/>
           <w:szCs w:val="24"/>
         </w:rPr>
@@ -1850,7 +1852,7 @@
       <w:r>
         <w:rPr>
           <w:rFonts w:asciiTheme="minorHAnsi" w:hAnsiTheme="minorHAnsi" w:cstheme="minorHAnsi"/>
-          <w:color w:val="0D0D0D" w:themeColor="text1" w:themeTint="F2"/>
+          <w:color w:val="404040" w:themeColor="text1" w:themeTint="BF"/>
           <w:sz w:val="24"/>
           <w:szCs w:val="24"/>
         </w:rPr>
@@ -1859,7 +1861,7 @@
       <w:r>
         <w:rPr>
           <w:rFonts w:asciiTheme="minorHAnsi" w:hAnsiTheme="minorHAnsi" w:cstheme="minorHAnsi"/>
-          <w:color w:val="0D0D0D" w:themeColor="text1" w:themeTint="F2"/>
+          <w:color w:val="404040" w:themeColor="text1" w:themeTint="BF"/>
           <w:sz w:val="24"/>
           <w:szCs w:val="24"/>
         </w:rPr>
@@ -1868,7 +1870,7 @@
     </w:p>
     <w:p>
       <w:pPr>
-        <w:spacing w:after="0" w:line="276" w:lineRule="auto"/>
+        <w:spacing w:after="0" w:line="240" w:lineRule="auto"/>
         <w:ind w:left="0" w:right="0" w:firstLine="0"/>
         <w:jc w:val="both"/>
         <w:rPr>
@@ -1890,34 +1892,22 @@
     </w:p>
     <w:p>
       <w:pPr>
-        <w:spacing w:after="0" w:line="276" w:lineRule="auto"/>
-        <w:ind w:left="0" w:right="0" w:firstLine="0"/>
-        <w:jc w:val="both"/>
-        <w:rPr>
-          <w:rFonts w:asciiTheme="minorHAnsi" w:hAnsiTheme="minorHAnsi" w:cstheme="minorHAnsi"/>
-          <w:color w:val="3B3838" w:themeColor="background2" w:themeShade="40"/>
-          <w:sz w:val="24"/>
-          <w:szCs w:val="24"/>
-        </w:rPr>
-      </w:pPr>
-    </w:p>
-    <w:p>
-      <w:pPr>
         <w:pStyle w:val="Heading3"/>
         <w:numPr>
           <w:ilvl w:val="0"/>
           <w:numId w:val="11"/>
         </w:numPr>
+        <w:spacing w:before="240"/>
         <w:ind w:left="426"/>
         <w:rPr>
           <w:rFonts w:asciiTheme="minorHAnsi" w:hAnsiTheme="minorHAnsi" w:cstheme="minorHAnsi"/>
-          <w:color w:val="595959" w:themeColor="text1" w:themeTint="A6"/>
+          <w:color w:val="404040" w:themeColor="text1" w:themeTint="BF"/>
         </w:rPr>
       </w:pPr>
       <w:r>
         <w:rPr>
           <w:rFonts w:asciiTheme="minorHAnsi" w:hAnsiTheme="minorHAnsi" w:cstheme="minorHAnsi"/>
-          <w:color w:val="0D0D0D" w:themeColor="text1" w:themeTint="F2"/>
+          <w:color w:val="404040" w:themeColor="text1" w:themeTint="BF"/>
         </w:rPr>
         <w:t xml:space="preserve">IOT Based Health Monitoring System </w:t>
       </w:r>
@@ -1931,7 +1921,7 @@
           <w:rFonts w:asciiTheme="minorHAnsi" w:hAnsiTheme="minorHAnsi" w:cstheme="minorHAnsi"/>
           <w:b/>
           <w:bCs/>
-          <w:color w:val="0D0D0D" w:themeColor="text1" w:themeTint="F2"/>
+          <w:color w:val="404040" w:themeColor="text1" w:themeTint="BF"/>
           <w:sz w:val="24"/>
           <w:szCs w:val="24"/>
         </w:rPr>
@@ -1939,7 +1929,7 @@
       <w:r>
         <w:rPr>
           <w:rFonts w:asciiTheme="minorHAnsi" w:hAnsiTheme="minorHAnsi" w:cstheme="minorHAnsi"/>
-          <w:color w:val="0D0D0D" w:themeColor="text1" w:themeTint="F2"/>
+          <w:color w:val="404040" w:themeColor="text1" w:themeTint="BF"/>
           <w:sz w:val="24"/>
           <w:szCs w:val="24"/>
         </w:rPr>
@@ -1948,7 +1938,7 @@
       <w:r>
         <w:rPr>
           <w:rFonts w:asciiTheme="minorHAnsi" w:hAnsiTheme="minorHAnsi" w:cstheme="minorHAnsi"/>
-          <w:color w:val="0D0D0D" w:themeColor="text1" w:themeTint="F2"/>
+          <w:color w:val="404040" w:themeColor="text1" w:themeTint="BF"/>
           <w:sz w:val="24"/>
           <w:szCs w:val="24"/>
         </w:rPr>
@@ -1957,7 +1947,7 @@
     </w:p>
     <w:p>
       <w:pPr>
-        <w:spacing w:after="0" w:line="276" w:lineRule="auto"/>
+        <w:spacing w:after="0" w:line="240" w:lineRule="auto"/>
         <w:ind w:left="0" w:right="0" w:firstLine="0"/>
         <w:jc w:val="both"/>
         <w:rPr>
@@ -1999,12 +1989,26 @@
     </w:p>
     <w:p>
       <w:pPr>
+        <w:spacing w:after="0" w:line="240" w:lineRule="auto"/>
+        <w:ind w:left="0" w:right="0" w:firstLine="0"/>
+        <w:jc w:val="both"/>
+        <w:rPr>
+          <w:rFonts w:asciiTheme="minorHAnsi" w:hAnsiTheme="minorHAnsi" w:cstheme="minorHAnsi"/>
+          <w:color w:val="525252" w:themeColor="accent3" w:themeShade="80"/>
+          <w:sz w:val="24"/>
+          <w:szCs w:val="24"/>
+        </w:rPr>
+      </w:pPr>
+    </w:p>
+    <w:p>
+      <w:pPr>
         <w:pStyle w:val="Heading2"/>
+        <w:spacing w:before="240"/>
         <w:rPr>
           <w:rFonts w:asciiTheme="minorHAnsi" w:hAnsiTheme="minorHAnsi" w:cstheme="minorHAnsi"/>
           <w:b/>
           <w:bCs/>
-          <w:color w:val="595959" w:themeColor="text1" w:themeTint="A6"/>
+          <w:color w:val="525252" w:themeColor="accent3" w:themeShade="80"/>
           <w:sz w:val="26"/>
           <w:szCs w:val="26"/>
         </w:rPr>
@@ -2014,7 +2018,7 @@
           <w:rFonts w:asciiTheme="minorHAnsi" w:hAnsiTheme="minorHAnsi" w:cstheme="minorHAnsi"/>
           <w:b/>
           <w:bCs/>
-          <w:color w:val="595959" w:themeColor="text1" w:themeTint="A6"/>
+          <w:color w:val="525252" w:themeColor="accent3" w:themeShade="80"/>
           <w:sz w:val="26"/>
           <w:szCs w:val="26"/>
         </w:rPr>
@@ -2031,6 +2035,7 @@
         </w:numPr>
         <w:rPr>
           <w:rFonts w:asciiTheme="minorHAnsi" w:hAnsiTheme="minorHAnsi" w:cstheme="minorHAnsi"/>
+          <w:color w:val="525252" w:themeColor="accent3" w:themeShade="80"/>
           <w:sz w:val="24"/>
           <w:szCs w:val="22"/>
         </w:rPr>
@@ -2038,6 +2043,7 @@
       <w:r>
         <w:rPr>
           <w:rFonts w:asciiTheme="minorHAnsi" w:hAnsiTheme="minorHAnsi" w:cstheme="minorHAnsi"/>
+          <w:color w:val="525252" w:themeColor="accent3" w:themeShade="80"/>
           <w:sz w:val="24"/>
           <w:szCs w:val="22"/>
         </w:rPr>
@@ -2053,6 +2059,7 @@
         </w:numPr>
         <w:rPr>
           <w:rFonts w:asciiTheme="minorHAnsi" w:hAnsiTheme="minorHAnsi" w:cstheme="minorHAnsi"/>
+          <w:color w:val="525252" w:themeColor="accent3" w:themeShade="80"/>
           <w:sz w:val="24"/>
           <w:szCs w:val="22"/>
         </w:rPr>
@@ -2060,6 +2067,7 @@
       <w:r>
         <w:rPr>
           <w:rFonts w:asciiTheme="minorHAnsi" w:hAnsiTheme="minorHAnsi" w:cstheme="minorHAnsi"/>
+          <w:color w:val="525252" w:themeColor="accent3" w:themeShade="80"/>
           <w:sz w:val="24"/>
           <w:szCs w:val="22"/>
         </w:rPr>
@@ -2074,7 +2082,7 @@
           <w:rFonts w:asciiTheme="minorHAnsi" w:hAnsiTheme="minorHAnsi" w:cstheme="minorHAnsi"/>
           <w:b/>
           <w:bCs/>
-          <w:color w:val="595959" w:themeColor="text1" w:themeTint="A6"/>
+          <w:color w:val="525252" w:themeColor="accent3" w:themeShade="80"/>
           <w:sz w:val="26"/>
           <w:szCs w:val="26"/>
         </w:rPr>
@@ -2084,7 +2092,7 @@
           <w:rFonts w:asciiTheme="minorHAnsi" w:hAnsiTheme="minorHAnsi" w:cstheme="minorHAnsi"/>
           <w:b/>
           <w:bCs/>
-          <w:color w:val="595959" w:themeColor="text1" w:themeTint="A6"/>
+          <w:color w:val="525252" w:themeColor="accent3" w:themeShade="80"/>
           <w:sz w:val="26"/>
           <w:szCs w:val="26"/>
         </w:rPr>
@@ -2100,6 +2108,7 @@
         </w:numPr>
         <w:rPr>
           <w:rFonts w:asciiTheme="minorHAnsi" w:hAnsiTheme="minorHAnsi" w:cstheme="minorHAnsi"/>
+          <w:color w:val="525252" w:themeColor="accent3" w:themeShade="80"/>
           <w:sz w:val="24"/>
           <w:szCs w:val="24"/>
         </w:rPr>
@@ -2107,6 +2116,7 @@
       <w:r>
         <w:rPr>
           <w:rFonts w:asciiTheme="minorHAnsi" w:hAnsiTheme="minorHAnsi" w:cstheme="minorHAnsi"/>
+          <w:color w:val="525252" w:themeColor="accent3" w:themeShade="80"/>
           <w:sz w:val="24"/>
           <w:szCs w:val="24"/>
         </w:rPr>
@@ -2116,23 +2126,17 @@
       <w:r>
         <w:rPr>
           <w:rFonts w:asciiTheme="minorHAnsi" w:hAnsiTheme="minorHAnsi" w:cstheme="minorHAnsi"/>
+          <w:color w:val="525252" w:themeColor="accent3" w:themeShade="80"/>
           <w:sz w:val="24"/>
           <w:szCs w:val="24"/>
         </w:rPr>
-        <w:t>W</w:t>
-      </w:r>
-      <w:r>
-        <w:rPr>
-          <w:rFonts w:asciiTheme="minorHAnsi" w:hAnsiTheme="minorHAnsi" w:cstheme="minorHAnsi"/>
-          <w:sz w:val="24"/>
-          <w:szCs w:val="24"/>
-        </w:rPr>
-        <w:t>atching</w:t>
+        <w:t>Watching</w:t>
       </w:r>
       <w:proofErr w:type="gramEnd"/>
       <w:r>
         <w:rPr>
           <w:rFonts w:asciiTheme="minorHAnsi" w:hAnsiTheme="minorHAnsi" w:cstheme="minorHAnsi"/>
+          <w:color w:val="525252" w:themeColor="accent3" w:themeShade="80"/>
           <w:sz w:val="24"/>
           <w:szCs w:val="24"/>
         </w:rPr>
@@ -2158,20 +2162,20 @@
           <w:b/>
           <w:bCs/>
           <w:noProof/>
-          <w:color w:val="595959" w:themeColor="text1" w:themeTint="A6"/>
+          <w:color w:val="525252" w:themeColor="accent3" w:themeShade="80"/>
           <w:sz w:val="26"/>
           <w:szCs w:val="26"/>
         </w:rPr>
         <mc:AlternateContent>
           <mc:Choice Requires="wps">
             <w:drawing>
-              <wp:anchor distT="45720" distB="45720" distL="114300" distR="114300" simplePos="0" relativeHeight="251665408" behindDoc="0" locked="0" layoutInCell="1" allowOverlap="1" wp14:anchorId="59E04B2D" wp14:editId="514C9AB4">
+              <wp:anchor distT="45720" distB="45720" distL="114300" distR="114300" simplePos="0" relativeHeight="251665408" behindDoc="0" locked="0" layoutInCell="1" allowOverlap="1" wp14:anchorId="59E04B2D" wp14:editId="05520DC4">
                 <wp:simplePos x="0" y="0"/>
                 <wp:positionH relativeFrom="column">
                   <wp:posOffset>2543810</wp:posOffset>
                 </wp:positionH>
                 <wp:positionV relativeFrom="paragraph">
-                  <wp:posOffset>471170</wp:posOffset>
+                  <wp:posOffset>410796</wp:posOffset>
                 </wp:positionV>
                 <wp:extent cx="3689350" cy="723900"/>
                 <wp:effectExtent l="0" t="0" r="6350" b="0"/>
@@ -2232,7 +2236,7 @@
                             <w:proofErr w:type="gramStart"/>
                             <w:r>
                               <w:rPr>
-                                <w:color w:val="171717" w:themeColor="background2" w:themeShade="1A"/>
+                                <w:color w:val="404040" w:themeColor="text1" w:themeTint="BF"/>
                                 <w:sz w:val="24"/>
                                 <w:szCs w:val="22"/>
                               </w:rPr>
@@ -2240,7 +2244,7 @@
                             </w:r>
                             <w:r>
                               <w:rPr>
-                                <w:color w:val="171717" w:themeColor="background2" w:themeShade="1A"/>
+                                <w:color w:val="404040" w:themeColor="text1" w:themeTint="BF"/>
                                 <w:sz w:val="24"/>
                                 <w:szCs w:val="22"/>
                               </w:rPr>
@@ -2248,6 +2252,7 @@
                             </w:r>
                             <w:r>
                               <w:rPr>
+                                <w:color w:val="404040" w:themeColor="text1" w:themeTint="BF"/>
                                 <w:sz w:val="24"/>
                                 <w:szCs w:val="22"/>
                               </w:rPr>
@@ -2292,7 +2297,7 @@
                             </w:pPr>
                             <w:r>
                               <w:rPr>
-                                <w:color w:val="171717" w:themeColor="background2" w:themeShade="1A"/>
+                                <w:color w:val="404040" w:themeColor="text1" w:themeTint="BF"/>
                                 <w:sz w:val="24"/>
                                 <w:szCs w:val="22"/>
                               </w:rPr>
@@ -2301,7 +2306,7 @@
                             <w:proofErr w:type="gramStart"/>
                             <w:r>
                               <w:rPr>
-                                <w:color w:val="171717" w:themeColor="background2" w:themeShade="1A"/>
+                                <w:color w:val="404040" w:themeColor="text1" w:themeTint="BF"/>
                                 <w:sz w:val="24"/>
                                 <w:szCs w:val="22"/>
                               </w:rPr>
@@ -2309,7 +2314,24 @@
                             </w:r>
                             <w:r>
                               <w:rPr>
-                                <w:color w:val="171717" w:themeColor="background2" w:themeShade="1A"/>
+                                <w:color w:val="404040" w:themeColor="text1" w:themeTint="BF"/>
+                                <w:sz w:val="24"/>
+                                <w:szCs w:val="22"/>
+                              </w:rPr>
+                              <w:t xml:space="preserve"> </w:t>
+                            </w:r>
+                            <w:r>
+                              <w:rPr>
+                                <w:color w:val="404040" w:themeColor="text1" w:themeTint="BF"/>
+                                <w:sz w:val="24"/>
+                                <w:szCs w:val="22"/>
+                              </w:rPr>
+                              <w:t>:</w:t>
+                            </w:r>
+                            <w:proofErr w:type="gramEnd"/>
+                            <w:r>
+                              <w:rPr>
+                                <w:color w:val="404040" w:themeColor="text1" w:themeTint="BF"/>
                                 <w:sz w:val="24"/>
                                 <w:szCs w:val="22"/>
                               </w:rPr>
@@ -2321,16 +2343,7 @@
                                 <w:sz w:val="24"/>
                                 <w:szCs w:val="22"/>
                               </w:rPr>
-                              <w:t>:</w:t>
-                            </w:r>
-                            <w:proofErr w:type="gramEnd"/>
-                            <w:r>
-                              <w:rPr>
-                                <w:color w:val="525252" w:themeColor="accent3" w:themeShade="80"/>
-                                <w:sz w:val="24"/>
-                                <w:szCs w:val="22"/>
-                              </w:rPr>
-                              <w:t xml:space="preserve"> English, German (Beginner)</w:t>
+                              <w:t>English, German (Beginner)</w:t>
                             </w:r>
                           </w:p>
                           <w:p>
@@ -2348,7 +2361,7 @@
                             </w:pPr>
                             <w:r>
                               <w:rPr>
-                                <w:color w:val="171717" w:themeColor="background2" w:themeShade="1A"/>
+                                <w:color w:val="404040" w:themeColor="text1" w:themeTint="BF"/>
                                 <w:sz w:val="24"/>
                                 <w:szCs w:val="22"/>
                               </w:rPr>
@@ -2357,7 +2370,7 @@
                             <w:proofErr w:type="gramStart"/>
                             <w:r>
                               <w:rPr>
-                                <w:color w:val="171717" w:themeColor="background2" w:themeShade="1A"/>
+                                <w:color w:val="404040" w:themeColor="text1" w:themeTint="BF"/>
                                 <w:sz w:val="24"/>
                                 <w:szCs w:val="22"/>
                               </w:rPr>
@@ -2365,7 +2378,7 @@
                             </w:r>
                             <w:r>
                               <w:rPr>
-                                <w:color w:val="171717" w:themeColor="background2" w:themeShade="1A"/>
+                                <w:color w:val="404040" w:themeColor="text1" w:themeTint="BF"/>
                                 <w:sz w:val="24"/>
                                 <w:szCs w:val="22"/>
                               </w:rPr>
@@ -2373,6 +2386,7 @@
                             </w:r>
                             <w:r>
                               <w:rPr>
+                                <w:color w:val="404040" w:themeColor="text1" w:themeTint="BF"/>
                                 <w:sz w:val="24"/>
                                 <w:szCs w:val="22"/>
                               </w:rPr>
@@ -2381,6 +2395,7 @@
                             <w:proofErr w:type="gramEnd"/>
                             <w:r>
                               <w:rPr>
+                                <w:color w:val="404040" w:themeColor="text1" w:themeTint="BF"/>
                                 <w:sz w:val="24"/>
                                 <w:szCs w:val="22"/>
                               </w:rPr>
@@ -2414,7 +2429,7 @@
           </mc:Choice>
           <mc:Fallback>
             <w:pict>
-              <v:shape w14:anchorId="59E04B2D" id="_x0000_s1028" type="#_x0000_t202" style="position:absolute;left:0;text-align:left;margin-left:200.3pt;margin-top:37.1pt;width:290.5pt;height:57pt;z-index:251665408;visibility:visible;mso-wrap-style:square;mso-width-percent:0;mso-height-percent:0;mso-wrap-distance-left:9pt;mso-wrap-distance-top:3.6pt;mso-wrap-distance-right:9pt;mso-wrap-distance-bottom:3.6pt;mso-position-horizontal:absolute;mso-position-horizontal-relative:text;mso-position-vertical:absolute;mso-position-vertical-relative:text;mso-width-percent:0;mso-height-percent:0;mso-width-relative:margin;mso-height-relative:margin;v-text-anchor:top" o:gfxdata="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" fillcolor="white [3201]" stroked="f" strokeweight="1pt">
+              <v:shape w14:anchorId="59E04B2D" id="_x0000_s1028" type="#_x0000_t202" style="position:absolute;left:0;text-align:left;margin-left:200.3pt;margin-top:32.35pt;width:290.5pt;height:57pt;z-index:251665408;visibility:visible;mso-wrap-style:square;mso-width-percent:0;mso-height-percent:0;mso-wrap-distance-left:9pt;mso-wrap-distance-top:3.6pt;mso-wrap-distance-right:9pt;mso-wrap-distance-bottom:3.6pt;mso-position-horizontal:absolute;mso-position-horizontal-relative:text;mso-position-vertical:absolute;mso-position-vertical-relative:text;mso-width-percent:0;mso-height-percent:0;mso-width-relative:margin;mso-height-relative:margin;v-text-anchor:top" o:gfxdata="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" fillcolor="white [3201]" stroked="f" strokeweight="1pt">
                 <v:textbox>
                   <w:txbxContent>
                     <w:p>
@@ -2433,7 +2448,7 @@
                       <w:proofErr w:type="gramStart"/>
                       <w:r>
                         <w:rPr>
-                          <w:color w:val="171717" w:themeColor="background2" w:themeShade="1A"/>
+                          <w:color w:val="404040" w:themeColor="text1" w:themeTint="BF"/>
                           <w:sz w:val="24"/>
                           <w:szCs w:val="22"/>
                         </w:rPr>
@@ -2441,7 +2456,7 @@
                       </w:r>
                       <w:r>
                         <w:rPr>
-                          <w:color w:val="171717" w:themeColor="background2" w:themeShade="1A"/>
+                          <w:color w:val="404040" w:themeColor="text1" w:themeTint="BF"/>
                           <w:sz w:val="24"/>
                           <w:szCs w:val="22"/>
                         </w:rPr>
@@ -2449,6 +2464,7 @@
                       </w:r>
                       <w:r>
                         <w:rPr>
+                          <w:color w:val="404040" w:themeColor="text1" w:themeTint="BF"/>
                           <w:sz w:val="24"/>
                           <w:szCs w:val="22"/>
                         </w:rPr>
@@ -2493,7 +2509,7 @@
                       </w:pPr>
                       <w:r>
                         <w:rPr>
-                          <w:color w:val="171717" w:themeColor="background2" w:themeShade="1A"/>
+                          <w:color w:val="404040" w:themeColor="text1" w:themeTint="BF"/>
                           <w:sz w:val="24"/>
                           <w:szCs w:val="22"/>
                         </w:rPr>
@@ -2502,7 +2518,7 @@
                       <w:proofErr w:type="gramStart"/>
                       <w:r>
                         <w:rPr>
-                          <w:color w:val="171717" w:themeColor="background2" w:themeShade="1A"/>
+                          <w:color w:val="404040" w:themeColor="text1" w:themeTint="BF"/>
                           <w:sz w:val="24"/>
                           <w:szCs w:val="22"/>
                         </w:rPr>
@@ -2510,7 +2526,24 @@
                       </w:r>
                       <w:r>
                         <w:rPr>
-                          <w:color w:val="171717" w:themeColor="background2" w:themeShade="1A"/>
+                          <w:color w:val="404040" w:themeColor="text1" w:themeTint="BF"/>
+                          <w:sz w:val="24"/>
+                          <w:szCs w:val="22"/>
+                        </w:rPr>
+                        <w:t xml:space="preserve"> </w:t>
+                      </w:r>
+                      <w:r>
+                        <w:rPr>
+                          <w:color w:val="404040" w:themeColor="text1" w:themeTint="BF"/>
+                          <w:sz w:val="24"/>
+                          <w:szCs w:val="22"/>
+                        </w:rPr>
+                        <w:t>:</w:t>
+                      </w:r>
+                      <w:proofErr w:type="gramEnd"/>
+                      <w:r>
+                        <w:rPr>
+                          <w:color w:val="404040" w:themeColor="text1" w:themeTint="BF"/>
                           <w:sz w:val="24"/>
                           <w:szCs w:val="22"/>
                         </w:rPr>
@@ -2522,16 +2555,7 @@
                           <w:sz w:val="24"/>
                           <w:szCs w:val="22"/>
                         </w:rPr>
-                        <w:t>:</w:t>
-                      </w:r>
-                      <w:proofErr w:type="gramEnd"/>
-                      <w:r>
-                        <w:rPr>
-                          <w:color w:val="525252" w:themeColor="accent3" w:themeShade="80"/>
-                          <w:sz w:val="24"/>
-                          <w:szCs w:val="22"/>
-                        </w:rPr>
-                        <w:t xml:space="preserve"> English, German (Beginner)</w:t>
+                        <w:t>English, German (Beginner)</w:t>
                       </w:r>
                     </w:p>
                     <w:p>
@@ -2549,7 +2573,7 @@
                       </w:pPr>
                       <w:r>
                         <w:rPr>
-                          <w:color w:val="171717" w:themeColor="background2" w:themeShade="1A"/>
+                          <w:color w:val="404040" w:themeColor="text1" w:themeTint="BF"/>
                           <w:sz w:val="24"/>
                           <w:szCs w:val="22"/>
                         </w:rPr>
@@ -2558,7 +2582,7 @@
                       <w:proofErr w:type="gramStart"/>
                       <w:r>
                         <w:rPr>
-                          <w:color w:val="171717" w:themeColor="background2" w:themeShade="1A"/>
+                          <w:color w:val="404040" w:themeColor="text1" w:themeTint="BF"/>
                           <w:sz w:val="24"/>
                           <w:szCs w:val="22"/>
                         </w:rPr>
@@ -2566,7 +2590,7 @@
                       </w:r>
                       <w:r>
                         <w:rPr>
-                          <w:color w:val="171717" w:themeColor="background2" w:themeShade="1A"/>
+                          <w:color w:val="404040" w:themeColor="text1" w:themeTint="BF"/>
                           <w:sz w:val="24"/>
                           <w:szCs w:val="22"/>
                         </w:rPr>
@@ -2574,6 +2598,7 @@
                       </w:r>
                       <w:r>
                         <w:rPr>
+                          <w:color w:val="404040" w:themeColor="text1" w:themeTint="BF"/>
                           <w:sz w:val="24"/>
                           <w:szCs w:val="22"/>
                         </w:rPr>
@@ -2582,6 +2607,7 @@
                       <w:proofErr w:type="gramEnd"/>
                       <w:r>
                         <w:rPr>
+                          <w:color w:val="404040" w:themeColor="text1" w:themeTint="BF"/>
                           <w:sz w:val="24"/>
                           <w:szCs w:val="22"/>
                         </w:rPr>
@@ -2610,20 +2636,20 @@
           <w:b/>
           <w:bCs/>
           <w:noProof/>
-          <w:color w:val="595959" w:themeColor="text1" w:themeTint="A6"/>
+          <w:color w:val="525252" w:themeColor="accent3" w:themeShade="80"/>
           <w:sz w:val="26"/>
           <w:szCs w:val="26"/>
         </w:rPr>
         <mc:AlternateContent>
           <mc:Choice Requires="wps">
             <w:drawing>
-              <wp:anchor distT="45720" distB="45720" distL="114300" distR="114300" simplePos="0" relativeHeight="251663360" behindDoc="0" locked="0" layoutInCell="1" allowOverlap="1" wp14:anchorId="02E6B83F" wp14:editId="0D160630">
+              <wp:anchor distT="45720" distB="45720" distL="114300" distR="114300" simplePos="0" relativeHeight="251663360" behindDoc="0" locked="0" layoutInCell="1" allowOverlap="1" wp14:anchorId="02E6B83F" wp14:editId="7D8552F5">
                 <wp:simplePos x="0" y="0"/>
                 <wp:positionH relativeFrom="column">
                   <wp:posOffset>54610</wp:posOffset>
                 </wp:positionH>
                 <wp:positionV relativeFrom="paragraph">
-                  <wp:posOffset>471170</wp:posOffset>
+                  <wp:posOffset>410796</wp:posOffset>
                 </wp:positionV>
                 <wp:extent cx="2489200" cy="1404620"/>
                 <wp:effectExtent l="0" t="0" r="6350" b="0"/>
@@ -2684,7 +2710,7 @@
                             </w:pPr>
                             <w:r>
                               <w:rPr>
-                                <w:color w:val="171717" w:themeColor="background2" w:themeShade="1A"/>
+                                <w:color w:val="404040" w:themeColor="text1" w:themeTint="BF"/>
                                 <w:sz w:val="24"/>
                                 <w:szCs w:val="22"/>
                               </w:rPr>
@@ -2693,7 +2719,7 @@
                             <w:proofErr w:type="gramStart"/>
                             <w:r>
                               <w:rPr>
-                                <w:color w:val="171717" w:themeColor="background2" w:themeShade="1A"/>
+                                <w:color w:val="404040" w:themeColor="text1" w:themeTint="BF"/>
                                 <w:sz w:val="24"/>
                                 <w:szCs w:val="22"/>
                               </w:rPr>
@@ -2701,7 +2727,7 @@
                             </w:r>
                             <w:r>
                               <w:rPr>
-                                <w:color w:val="171717" w:themeColor="background2" w:themeShade="1A"/>
+                                <w:color w:val="404040" w:themeColor="text1" w:themeTint="BF"/>
                                 <w:sz w:val="24"/>
                                 <w:szCs w:val="22"/>
                               </w:rPr>
@@ -2709,6 +2735,7 @@
                             </w:r>
                             <w:r>
                               <w:rPr>
+                                <w:color w:val="404040" w:themeColor="text1" w:themeTint="BF"/>
                                 <w:sz w:val="24"/>
                                 <w:szCs w:val="22"/>
                               </w:rPr>
@@ -2717,6 +2744,7 @@
                             <w:proofErr w:type="gramEnd"/>
                             <w:r>
                               <w:rPr>
+                                <w:color w:val="404040" w:themeColor="text1" w:themeTint="BF"/>
                                 <w:sz w:val="24"/>
                                 <w:szCs w:val="22"/>
                               </w:rPr>
@@ -2746,7 +2774,7 @@
                             </w:pPr>
                             <w:r>
                               <w:rPr>
-                                <w:color w:val="171717" w:themeColor="background2" w:themeShade="1A"/>
+                                <w:color w:val="404040" w:themeColor="text1" w:themeTint="BF"/>
                                 <w:sz w:val="24"/>
                                 <w:szCs w:val="22"/>
                               </w:rPr>
@@ -2754,7 +2782,7 @@
                             </w:r>
                             <w:r>
                               <w:rPr>
-                                <w:color w:val="171717" w:themeColor="background2" w:themeShade="1A"/>
+                                <w:color w:val="404040" w:themeColor="text1" w:themeTint="BF"/>
                                 <w:sz w:val="24"/>
                                 <w:szCs w:val="22"/>
                               </w:rPr>
@@ -2763,7 +2791,7 @@
                             <w:proofErr w:type="gramStart"/>
                             <w:r>
                               <w:rPr>
-                                <w:color w:val="171717" w:themeColor="background2" w:themeShade="1A"/>
+                                <w:color w:val="404040" w:themeColor="text1" w:themeTint="BF"/>
                                 <w:sz w:val="24"/>
                                 <w:szCs w:val="22"/>
                               </w:rPr>
@@ -2771,7 +2799,7 @@
                             </w:r>
                             <w:r>
                               <w:rPr>
-                                <w:color w:val="595959" w:themeColor="text1" w:themeTint="A6"/>
+                                <w:color w:val="404040" w:themeColor="text1" w:themeTint="BF"/>
                                 <w:sz w:val="24"/>
                                 <w:szCs w:val="22"/>
                               </w:rPr>
@@ -2817,7 +2845,7 @@
                             </w:pPr>
                             <w:r>
                               <w:rPr>
-                                <w:color w:val="171717" w:themeColor="background2" w:themeShade="1A"/>
+                                <w:color w:val="404040" w:themeColor="text1" w:themeTint="BF"/>
                                 <w:sz w:val="24"/>
                                 <w:szCs w:val="22"/>
                               </w:rPr>
@@ -2826,18 +2854,11 @@
                             <w:proofErr w:type="gramStart"/>
                             <w:r>
                               <w:rPr>
-                                <w:color w:val="171717" w:themeColor="background2" w:themeShade="1A"/>
+                                <w:color w:val="404040" w:themeColor="text1" w:themeTint="BF"/>
                                 <w:sz w:val="24"/>
                                 <w:szCs w:val="22"/>
                               </w:rPr>
-                              <w:t xml:space="preserve">  </w:t>
-                            </w:r>
-                            <w:r>
-                              <w:rPr>
-                                <w:sz w:val="24"/>
-                                <w:szCs w:val="22"/>
-                              </w:rPr>
-                              <w:t>:</w:t>
+                              <w:t xml:space="preserve">  :</w:t>
                             </w:r>
                             <w:proofErr w:type="gramEnd"/>
                             <w:r>
@@ -2875,7 +2896,7 @@
           </mc:Choice>
           <mc:Fallback>
             <w:pict>
-              <v:shape w14:anchorId="02E6B83F" id="_x0000_s1029" type="#_x0000_t202" style="position:absolute;left:0;text-align:left;margin-left:4.3pt;margin-top:37.1pt;width:196pt;height:110.6pt;z-index:251663360;visibility:visible;mso-wrap-style:square;mso-width-percent:0;mso-height-percent:200;mso-wrap-distance-left:9pt;mso-wrap-distance-top:3.6pt;mso-wrap-distance-right:9pt;mso-wrap-distance-bottom:3.6pt;mso-position-horizontal:absolute;mso-position-horizontal-relative:text;mso-position-vertical:absolute;mso-position-vertical-relative:text;mso-width-percent:0;mso-height-percent:200;mso-width-relative:margin;mso-height-relative:margin;v-text-anchor:top" o:gfxdata="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" fillcolor="white [3201]" stroked="f" strokeweight="1pt">
+              <v:shape w14:anchorId="02E6B83F" id="_x0000_s1029" type="#_x0000_t202" style="position:absolute;left:0;text-align:left;margin-left:4.3pt;margin-top:32.35pt;width:196pt;height:110.6pt;z-index:251663360;visibility:visible;mso-wrap-style:square;mso-width-percent:0;mso-height-percent:200;mso-wrap-distance-left:9pt;mso-wrap-distance-top:3.6pt;mso-wrap-distance-right:9pt;mso-wrap-distance-bottom:3.6pt;mso-position-horizontal:absolute;mso-position-horizontal-relative:text;mso-position-vertical:absolute;mso-position-vertical-relative:text;mso-width-percent:0;mso-height-percent:200;mso-width-relative:margin;mso-height-relative:margin;v-text-anchor:top" o:gfxdata="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" fillcolor="white [3201]" stroked="f" strokeweight="1pt">
                 <v:textbox style="mso-fit-shape-to-text:t">
                   <w:txbxContent>
                     <w:p>
@@ -2894,7 +2915,7 @@
                       </w:pPr>
                       <w:r>
                         <w:rPr>
-                          <w:color w:val="171717" w:themeColor="background2" w:themeShade="1A"/>
+                          <w:color w:val="404040" w:themeColor="text1" w:themeTint="BF"/>
                           <w:sz w:val="24"/>
                           <w:szCs w:val="22"/>
                         </w:rPr>
@@ -2903,7 +2924,7 @@
                       <w:proofErr w:type="gramStart"/>
                       <w:r>
                         <w:rPr>
-                          <w:color w:val="171717" w:themeColor="background2" w:themeShade="1A"/>
+                          <w:color w:val="404040" w:themeColor="text1" w:themeTint="BF"/>
                           <w:sz w:val="24"/>
                           <w:szCs w:val="22"/>
                         </w:rPr>
@@ -2911,7 +2932,7 @@
                       </w:r>
                       <w:r>
                         <w:rPr>
-                          <w:color w:val="171717" w:themeColor="background2" w:themeShade="1A"/>
+                          <w:color w:val="404040" w:themeColor="text1" w:themeTint="BF"/>
                           <w:sz w:val="24"/>
                           <w:szCs w:val="22"/>
                         </w:rPr>
@@ -2919,6 +2940,7 @@
                       </w:r>
                       <w:r>
                         <w:rPr>
+                          <w:color w:val="404040" w:themeColor="text1" w:themeTint="BF"/>
                           <w:sz w:val="24"/>
                           <w:szCs w:val="22"/>
                         </w:rPr>
@@ -2927,6 +2949,7 @@
                       <w:proofErr w:type="gramEnd"/>
                       <w:r>
                         <w:rPr>
+                          <w:color w:val="404040" w:themeColor="text1" w:themeTint="BF"/>
                           <w:sz w:val="24"/>
                           <w:szCs w:val="22"/>
                         </w:rPr>
@@ -2956,7 +2979,7 @@
                       </w:pPr>
                       <w:r>
                         <w:rPr>
-                          <w:color w:val="171717" w:themeColor="background2" w:themeShade="1A"/>
+                          <w:color w:val="404040" w:themeColor="text1" w:themeTint="BF"/>
                           <w:sz w:val="24"/>
                           <w:szCs w:val="22"/>
                         </w:rPr>
@@ -2964,7 +2987,7 @@
                       </w:r>
                       <w:r>
                         <w:rPr>
-                          <w:color w:val="171717" w:themeColor="background2" w:themeShade="1A"/>
+                          <w:color w:val="404040" w:themeColor="text1" w:themeTint="BF"/>
                           <w:sz w:val="24"/>
                           <w:szCs w:val="22"/>
                         </w:rPr>
@@ -2973,7 +2996,7 @@
                       <w:proofErr w:type="gramStart"/>
                       <w:r>
                         <w:rPr>
-                          <w:color w:val="171717" w:themeColor="background2" w:themeShade="1A"/>
+                          <w:color w:val="404040" w:themeColor="text1" w:themeTint="BF"/>
                           <w:sz w:val="24"/>
                           <w:szCs w:val="22"/>
                         </w:rPr>
@@ -2981,7 +3004,7 @@
                       </w:r>
                       <w:r>
                         <w:rPr>
-                          <w:color w:val="595959" w:themeColor="text1" w:themeTint="A6"/>
+                          <w:color w:val="404040" w:themeColor="text1" w:themeTint="BF"/>
                           <w:sz w:val="24"/>
                           <w:szCs w:val="22"/>
                         </w:rPr>
@@ -3027,7 +3050,7 @@
                       </w:pPr>
                       <w:r>
                         <w:rPr>
-                          <w:color w:val="171717" w:themeColor="background2" w:themeShade="1A"/>
+                          <w:color w:val="404040" w:themeColor="text1" w:themeTint="BF"/>
                           <w:sz w:val="24"/>
                           <w:szCs w:val="22"/>
                         </w:rPr>
@@ -3036,18 +3059,11 @@
                       <w:proofErr w:type="gramStart"/>
                       <w:r>
                         <w:rPr>
-                          <w:color w:val="171717" w:themeColor="background2" w:themeShade="1A"/>
+                          <w:color w:val="404040" w:themeColor="text1" w:themeTint="BF"/>
                           <w:sz w:val="24"/>
                           <w:szCs w:val="22"/>
                         </w:rPr>
-                        <w:t xml:space="preserve">  </w:t>
-                      </w:r>
-                      <w:r>
-                        <w:rPr>
-                          <w:sz w:val="24"/>
-                          <w:szCs w:val="22"/>
-                        </w:rPr>
-                        <w:t>:</w:t>
+                        <w:t xml:space="preserve">  :</w:t>
                       </w:r>
                       <w:proofErr w:type="gramEnd"/>
                       <w:r>
@@ -3079,7 +3095,7 @@
           <w:rFonts w:asciiTheme="minorHAnsi" w:hAnsiTheme="minorHAnsi" w:cstheme="minorHAnsi"/>
           <w:b/>
           <w:bCs/>
-          <w:color w:val="595959" w:themeColor="text1" w:themeTint="A6"/>
+          <w:color w:val="525252" w:themeColor="accent3" w:themeShade="80"/>
           <w:sz w:val="26"/>
           <w:szCs w:val="26"/>
         </w:rPr>
@@ -3501,6 +3517,7 @@
       <w:ind w:left="-426"/>
       <w:jc w:val="center"/>
       <w:rPr>
+        <w:color w:val="525252" w:themeColor="accent3" w:themeShade="80"/>
         <w:sz w:val="64"/>
         <w:szCs w:val="64"/>
       </w:rPr>
@@ -3508,6 +3525,7 @@
     <w:r>
       <w:rPr>
         <w:noProof/>
+        <w:color w:val="525252" w:themeColor="accent3" w:themeShade="80"/>
         <w:sz w:val="64"/>
         <w:szCs w:val="64"/>
       </w:rPr>
@@ -3718,10 +3736,26 @@
     </w:r>
     <w:r>
       <w:rPr>
+        <w:color w:val="525252" w:themeColor="accent3" w:themeShade="80"/>
         <w:sz w:val="64"/>
         <w:szCs w:val="64"/>
       </w:rPr>
-      <w:t>Swapnil Gavit</w:t>
+      <w:t>Swapnil</w:t>
+    </w:r>
+    <w:r>
+      <w:rPr>
+        <w:sz w:val="64"/>
+        <w:szCs w:val="64"/>
+      </w:rPr>
+      <w:t xml:space="preserve"> </w:t>
+    </w:r>
+    <w:r>
+      <w:rPr>
+        <w:color w:val="525252" w:themeColor="accent3" w:themeShade="80"/>
+        <w:sz w:val="64"/>
+        <w:szCs w:val="64"/>
+      </w:rPr>
+      <w:t>Gavit</w:t>
     </w:r>
   </w:p>
   <w:p>
@@ -3729,14 +3763,14 @@
       <w:spacing w:line="276" w:lineRule="auto"/>
       <w:jc w:val="center"/>
       <w:rPr>
-        <w:color w:val="404040" w:themeColor="text1" w:themeTint="BF"/>
+        <w:color w:val="595959" w:themeColor="text1" w:themeTint="A6"/>
         <w:sz w:val="22"/>
         <w:szCs w:val="22"/>
       </w:rPr>
     </w:pPr>
     <w:r>
       <w:rPr>
-        <w:color w:val="404040" w:themeColor="text1" w:themeTint="BF"/>
+        <w:color w:val="595959" w:themeColor="text1" w:themeTint="A6"/>
         <w:sz w:val="22"/>
         <w:szCs w:val="22"/>
       </w:rPr>
@@ -3745,7 +3779,7 @@
     <w:proofErr w:type="spellStart"/>
     <w:r>
       <w:rPr>
-        <w:color w:val="404040" w:themeColor="text1" w:themeTint="BF"/>
+        <w:color w:val="595959" w:themeColor="text1" w:themeTint="A6"/>
         <w:sz w:val="22"/>
         <w:szCs w:val="22"/>
       </w:rPr>
@@ -3754,7 +3788,7 @@
     <w:proofErr w:type="spellEnd"/>
     <w:r>
       <w:rPr>
-        <w:color w:val="404040" w:themeColor="text1" w:themeTint="BF"/>
+        <w:color w:val="595959" w:themeColor="text1" w:themeTint="A6"/>
         <w:sz w:val="22"/>
         <w:szCs w:val="22"/>
       </w:rPr>
@@ -3762,7 +3796,7 @@
     </w:r>
     <w:r>
       <w:rPr>
-        <w:color w:val="404040" w:themeColor="text1" w:themeTint="BF"/>
+        <w:color w:val="595959" w:themeColor="text1" w:themeTint="A6"/>
         <w:sz w:val="22"/>
         <w:szCs w:val="22"/>
       </w:rPr>
@@ -3777,7 +3811,7 @@
       <w:jc w:val="center"/>
       <w:rPr>
         <w:rFonts w:asciiTheme="minorHAnsi" w:hAnsiTheme="minorHAnsi" w:cstheme="minorHAnsi"/>
-        <w:color w:val="404040" w:themeColor="text1" w:themeTint="BF"/>
+        <w:color w:val="595959" w:themeColor="text1" w:themeTint="A6"/>
         <w:sz w:val="22"/>
         <w:szCs w:val="22"/>
       </w:rPr>
@@ -3786,7 +3820,7 @@
       <w:rPr>
         <w:rFonts w:asciiTheme="minorHAnsi" w:hAnsiTheme="minorHAnsi" w:cstheme="minorHAnsi"/>
         <w:noProof/>
-        <w:color w:val="000000" w:themeColor="text1"/>
+        <w:color w:val="595959" w:themeColor="text1" w:themeTint="A6"/>
         <w:sz w:val="22"/>
         <w:szCs w:val="22"/>
       </w:rPr>
@@ -3861,7 +3895,7 @@
         <w:rPr>
           <w:rStyle w:val="Hyperlink"/>
           <w:rFonts w:asciiTheme="minorHAnsi" w:hAnsiTheme="minorHAnsi" w:cstheme="minorHAnsi"/>
-          <w:color w:val="404040" w:themeColor="text1" w:themeTint="BF"/>
+          <w:color w:val="595959" w:themeColor="text1" w:themeTint="A6"/>
           <w:sz w:val="22"/>
           <w:szCs w:val="22"/>
           <w:u w:val="none"/>
@@ -3872,7 +3906,7 @@
     <w:r>
       <w:rPr>
         <w:rFonts w:asciiTheme="minorHAnsi" w:hAnsiTheme="minorHAnsi" w:cstheme="minorHAnsi"/>
-        <w:color w:val="404040" w:themeColor="text1" w:themeTint="BF"/>
+        <w:color w:val="595959" w:themeColor="text1" w:themeTint="A6"/>
         <w:sz w:val="22"/>
         <w:szCs w:val="22"/>
       </w:rPr>
@@ -3883,7 +3917,7 @@
         <w:rPr>
           <w:rStyle w:val="Hyperlink"/>
           <w:rFonts w:asciiTheme="minorHAnsi" w:hAnsiTheme="minorHAnsi" w:cstheme="minorHAnsi"/>
-          <w:color w:val="404040" w:themeColor="text1" w:themeTint="BF"/>
+          <w:color w:val="595959" w:themeColor="text1" w:themeTint="A6"/>
           <w:sz w:val="22"/>
           <w:szCs w:val="22"/>
           <w:u w:val="none"/>
@@ -3895,7 +3929,7 @@
         <w:rPr>
           <w:rStyle w:val="Hyperlink"/>
           <w:rFonts w:asciiTheme="minorHAnsi" w:hAnsiTheme="minorHAnsi" w:cstheme="minorHAnsi"/>
-          <w:color w:val="404040" w:themeColor="text1" w:themeTint="BF"/>
+          <w:color w:val="595959" w:themeColor="text1" w:themeTint="A6"/>
           <w:sz w:val="22"/>
           <w:szCs w:val="22"/>
           <w:u w:val="none"/>
@@ -6900,7 +6934,7 @@
 </file>
 
 <file path=customXml/itemProps1.xml><?xml version="1.0" encoding="utf-8"?>
-<ds:datastoreItem xmlns:ds="http://schemas.openxmlformats.org/officeDocument/2006/customXml" ds:itemID="{153EF043-3616-4A24-833C-3ABB158C5962}">
+<ds:datastoreItem xmlns:ds="http://schemas.openxmlformats.org/officeDocument/2006/customXml" ds:itemID="{C42A526D-0F62-4670-913D-CFBAF35AB3B9}">
   <ds:schemaRefs>
     <ds:schemaRef ds:uri="http://schemas.openxmlformats.org/officeDocument/2006/bibliography"/>
   </ds:schemaRefs>

</xml_diff>